<commit_message>
Documentation developpeur partie 2
</commit_message>
<xml_diff>
--- a/Document développeur.docx
+++ b/Document développeur.docx
@@ -8,43 +8,1986 @@
         <w:rPr>
           <w:i/>
           <w:color w:val="FF0000"/>
-          <w:sz w:val="28"/>
-        </w:rPr>
-      </w:pPr>
-      <w:r>
+          <w:sz w:val="32"/>
+        </w:rPr>
+      </w:pPr>
+      <w:r>
+        <w:rPr>
+          <w:i/>
+          <w:color w:val="FF0000"/>
+          <w:sz w:val="32"/>
+        </w:rPr>
+        <w:t>Document</w:t>
+      </w:r>
+      <w:r>
+        <w:rPr>
+          <w:i/>
+          <w:color w:val="FF0000"/>
+          <w:sz w:val="32"/>
+        </w:rPr>
+        <w:t>ation</w:t>
+      </w:r>
+      <w:r>
+        <w:rPr>
+          <w:i/>
+          <w:color w:val="FF0000"/>
+          <w:sz w:val="32"/>
+        </w:rPr>
+        <w:t xml:space="preserve"> développeur</w:t>
+      </w:r>
+    </w:p>
+    <w:p>
+      <w:pPr>
+        <w:jc w:val="center"/>
         <w:rPr>
           <w:i/>
           <w:color w:val="FF0000"/>
           <w:sz w:val="28"/>
         </w:rPr>
-        <w:t>Document développeur</w:t>
-      </w:r>
-    </w:p>
-    <w:p>
-      <w:pPr>
+      </w:pPr>
+    </w:p>
+    <w:p>
+      <w:pPr>
+        <w:jc w:val="center"/>
         <w:rPr>
           <w:b/>
-          <w:sz w:val="24"/>
+          <w:sz w:val="28"/>
         </w:rPr>
       </w:pPr>
       <w:r>
         <w:rPr>
           <w:b/>
-          <w:sz w:val="24"/>
+          <w:sz w:val="28"/>
         </w:rPr>
         <w:t>Arborescence du site</w:t>
       </w:r>
-      <w:r>
+    </w:p>
+    <w:p>
+      <w:pPr>
         <w:rPr>
           <w:b/>
           <w:sz w:val="24"/>
         </w:rPr>
-        <w:t> :</w:t>
-      </w:r>
+      </w:pPr>
+      <w:r>
+        <w:rPr>
+          <w:noProof/>
+          <w:lang w:eastAsia="fr-FR"/>
+        </w:rPr>
+        <w:drawing>
+          <wp:anchor distT="0" distB="0" distL="114300" distR="114300" simplePos="0" relativeHeight="251658240" behindDoc="1" locked="0" layoutInCell="1" allowOverlap="1">
+            <wp:simplePos x="0" y="0"/>
+            <wp:positionH relativeFrom="margin">
+              <wp:align>left</wp:align>
+            </wp:positionH>
+            <wp:positionV relativeFrom="paragraph">
+              <wp:posOffset>214630</wp:posOffset>
+            </wp:positionV>
+            <wp:extent cx="5594350" cy="2667000"/>
+            <wp:effectExtent l="0" t="0" r="6350" b="0"/>
+            <wp:wrapNone/>
+            <wp:docPr id="1" name="Image 1"/>
+            <wp:cNvGraphicFramePr>
+              <a:graphicFrameLocks xmlns:a="http://schemas.openxmlformats.org/drawingml/2006/main" noChangeAspect="1"/>
+            </wp:cNvGraphicFramePr>
+            <a:graphic xmlns:a="http://schemas.openxmlformats.org/drawingml/2006/main">
+              <a:graphicData uri="http://schemas.openxmlformats.org/drawingml/2006/picture">
+                <pic:pic xmlns:pic="http://schemas.openxmlformats.org/drawingml/2006/picture">
+                  <pic:nvPicPr>
+                    <pic:cNvPr id="1" name=""/>
+                    <pic:cNvPicPr/>
+                  </pic:nvPicPr>
+                  <pic:blipFill rotWithShape="1">
+                    <a:blip r:embed="rId7" cstate="print">
+                      <a:extLst>
+                        <a:ext uri="{28A0092B-C50C-407E-A947-70E740481C1C}">
+                          <a14:useLocalDpi xmlns:a14="http://schemas.microsoft.com/office/drawing/2010/main" val="0"/>
+                        </a:ext>
+                      </a:extLst>
+                    </a:blip>
+                    <a:srcRect l="220" t="5683" r="2667" b="12012"/>
+                    <a:stretch/>
+                  </pic:blipFill>
+                  <pic:spPr bwMode="auto">
+                    <a:xfrm>
+                      <a:off x="0" y="0"/>
+                      <a:ext cx="5594350" cy="2667000"/>
+                    </a:xfrm>
+                    <a:prstGeom prst="rect">
+                      <a:avLst/>
+                    </a:prstGeom>
+                    <a:ln>
+                      <a:noFill/>
+                    </a:ln>
+                    <a:extLst>
+                      <a:ext uri="{53640926-AAD7-44D8-BBD7-CCE9431645EC}">
+                        <a14:shadowObscured xmlns:a14="http://schemas.microsoft.com/office/drawing/2010/main"/>
+                      </a:ext>
+                    </a:extLst>
+                  </pic:spPr>
+                </pic:pic>
+              </a:graphicData>
+            </a:graphic>
+          </wp:anchor>
+        </w:drawing>
+      </w:r>
+    </w:p>
+    <w:p>
+      <w:pPr>
+        <w:rPr>
+          <w:sz w:val="24"/>
+        </w:rPr>
+      </w:pPr>
+    </w:p>
+    <w:p>
+      <w:pPr>
+        <w:rPr>
+          <w:sz w:val="24"/>
+        </w:rPr>
+      </w:pPr>
+    </w:p>
+    <w:p>
+      <w:pPr>
+        <w:rPr>
+          <w:sz w:val="24"/>
+        </w:rPr>
+      </w:pPr>
+    </w:p>
+    <w:p>
+      <w:pPr>
+        <w:rPr>
+          <w:sz w:val="24"/>
+        </w:rPr>
+      </w:pPr>
+    </w:p>
+    <w:p>
+      <w:pPr>
+        <w:rPr>
+          <w:sz w:val="24"/>
+        </w:rPr>
+      </w:pPr>
+    </w:p>
+    <w:p>
+      <w:pPr>
+        <w:rPr>
+          <w:sz w:val="24"/>
+        </w:rPr>
+      </w:pPr>
+    </w:p>
+    <w:p>
+      <w:pPr>
+        <w:rPr>
+          <w:sz w:val="24"/>
+        </w:rPr>
+      </w:pPr>
+    </w:p>
+    <w:p>
+      <w:pPr>
+        <w:rPr>
+          <w:sz w:val="24"/>
+        </w:rPr>
+      </w:pPr>
+    </w:p>
+    <w:p>
+      <w:pPr>
+        <w:rPr>
+          <w:sz w:val="24"/>
+        </w:rPr>
+      </w:pPr>
+    </w:p>
+    <w:p>
+      <w:pPr>
+        <w:rPr>
+          <w:sz w:val="24"/>
+        </w:rPr>
+      </w:pPr>
+    </w:p>
+    <w:p>
+      <w:pPr>
+        <w:rPr>
+          <w:sz w:val="24"/>
+        </w:rPr>
+      </w:pPr>
+    </w:p>
+    <w:p>
+      <w:pPr>
+        <w:jc w:val="center"/>
+        <w:rPr>
+          <w:b/>
+          <w:sz w:val="28"/>
+        </w:rPr>
+      </w:pPr>
+      <w:r>
+        <w:rPr>
+          <w:b/>
+          <w:sz w:val="28"/>
+        </w:rPr>
+        <w:t>Arborescence de la BDD</w:t>
+      </w:r>
+    </w:p>
+    <w:p>
+      <w:pPr>
+        <w:rPr>
+          <w:b/>
+          <w:sz w:val="24"/>
+        </w:rPr>
+      </w:pPr>
+      <w:r>
+        <w:rPr>
+          <w:noProof/>
+          <w:lang w:eastAsia="fr-FR"/>
+        </w:rPr>
+        <w:drawing>
+          <wp:anchor distT="0" distB="0" distL="114300" distR="114300" simplePos="0" relativeHeight="251659264" behindDoc="1" locked="0" layoutInCell="1" allowOverlap="1" wp14:anchorId="3F3D1430" wp14:editId="253C5174">
+            <wp:simplePos x="0" y="0"/>
+            <wp:positionH relativeFrom="margin">
+              <wp:align>left</wp:align>
+            </wp:positionH>
+            <wp:positionV relativeFrom="paragraph">
+              <wp:posOffset>203200</wp:posOffset>
+            </wp:positionV>
+            <wp:extent cx="5562600" cy="2835569"/>
+            <wp:effectExtent l="0" t="0" r="0" b="3175"/>
+            <wp:wrapNone/>
+            <wp:docPr id="2" name="Image 2"/>
+            <wp:cNvGraphicFramePr>
+              <a:graphicFrameLocks xmlns:a="http://schemas.openxmlformats.org/drawingml/2006/main" noChangeAspect="1"/>
+            </wp:cNvGraphicFramePr>
+            <a:graphic xmlns:a="http://schemas.openxmlformats.org/drawingml/2006/main">
+              <a:graphicData uri="http://schemas.openxmlformats.org/drawingml/2006/picture">
+                <pic:pic xmlns:pic="http://schemas.openxmlformats.org/drawingml/2006/picture">
+                  <pic:nvPicPr>
+                    <pic:cNvPr id="1" name=""/>
+                    <pic:cNvPicPr/>
+                  </pic:nvPicPr>
+                  <pic:blipFill rotWithShape="1">
+                    <a:blip r:embed="rId8" cstate="print">
+                      <a:extLst>
+                        <a:ext uri="{28A0092B-C50C-407E-A947-70E740481C1C}">
+                          <a14:useLocalDpi xmlns:a14="http://schemas.microsoft.com/office/drawing/2010/main" val="0"/>
+                        </a:ext>
+                      </a:extLst>
+                    </a:blip>
+                    <a:srcRect t="6271" r="9612" b="11817"/>
+                    <a:stretch/>
+                  </pic:blipFill>
+                  <pic:spPr bwMode="auto">
+                    <a:xfrm>
+                      <a:off x="0" y="0"/>
+                      <a:ext cx="5562600" cy="2835569"/>
+                    </a:xfrm>
+                    <a:prstGeom prst="rect">
+                      <a:avLst/>
+                    </a:prstGeom>
+                    <a:ln>
+                      <a:noFill/>
+                    </a:ln>
+                    <a:extLst>
+                      <a:ext uri="{53640926-AAD7-44D8-BBD7-CCE9431645EC}">
+                        <a14:shadowObscured xmlns:a14="http://schemas.microsoft.com/office/drawing/2010/main"/>
+                      </a:ext>
+                    </a:extLst>
+                  </pic:spPr>
+                </pic:pic>
+              </a:graphicData>
+            </a:graphic>
+            <wp14:sizeRelH relativeFrom="margin">
+              <wp14:pctWidth>0</wp14:pctWidth>
+            </wp14:sizeRelH>
+            <wp14:sizeRelV relativeFrom="margin">
+              <wp14:pctHeight>0</wp14:pctHeight>
+            </wp14:sizeRelV>
+          </wp:anchor>
+        </w:drawing>
+      </w:r>
+    </w:p>
+    <w:p>
+      <w:pPr>
+        <w:rPr>
+          <w:b/>
+          <w:sz w:val="24"/>
+        </w:rPr>
+      </w:pPr>
+    </w:p>
+    <w:p>
+      <w:pPr>
+        <w:rPr>
+          <w:b/>
+          <w:sz w:val="24"/>
+        </w:rPr>
+      </w:pPr>
+    </w:p>
+    <w:p>
+      <w:pPr>
+        <w:rPr>
+          <w:b/>
+          <w:sz w:val="24"/>
+        </w:rPr>
+      </w:pPr>
+    </w:p>
+    <w:p>
+      <w:pPr>
+        <w:rPr>
+          <w:b/>
+          <w:sz w:val="24"/>
+        </w:rPr>
+      </w:pPr>
+    </w:p>
+    <w:p>
+      <w:pPr>
+        <w:rPr>
+          <w:b/>
+          <w:sz w:val="24"/>
+        </w:rPr>
+      </w:pPr>
+    </w:p>
+    <w:p>
+      <w:pPr>
+        <w:rPr>
+          <w:b/>
+          <w:sz w:val="24"/>
+        </w:rPr>
+      </w:pPr>
+    </w:p>
+    <w:p>
+      <w:pPr>
+        <w:rPr>
+          <w:b/>
+          <w:sz w:val="24"/>
+        </w:rPr>
+      </w:pPr>
+    </w:p>
+    <w:p>
+      <w:pPr>
+        <w:rPr>
+          <w:b/>
+          <w:sz w:val="24"/>
+        </w:rPr>
+      </w:pPr>
+    </w:p>
+    <w:p>
+      <w:pPr>
+        <w:rPr>
+          <w:b/>
+          <w:sz w:val="24"/>
+        </w:rPr>
+      </w:pPr>
+    </w:p>
+    <w:p>
+      <w:pPr>
+        <w:rPr>
+          <w:sz w:val="24"/>
+        </w:rPr>
+      </w:pPr>
+    </w:p>
+    <w:p>
+      <w:pPr>
+        <w:rPr>
+          <w:sz w:val="24"/>
+        </w:rPr>
+      </w:pPr>
       <w:bookmarkStart w:id="0" w:name="_GoBack"/>
       <w:bookmarkEnd w:id="0"/>
     </w:p>
+    <w:p>
+      <w:pPr>
+        <w:rPr>
+          <w:sz w:val="24"/>
+        </w:rPr>
+      </w:pPr>
+    </w:p>
+    <w:p>
+      <w:pPr>
+        <w:jc w:val="center"/>
+        <w:rPr>
+          <w:b/>
+          <w:sz w:val="28"/>
+        </w:rPr>
+      </w:pPr>
+      <w:r>
+        <w:rPr>
+          <w:b/>
+          <w:sz w:val="28"/>
+        </w:rPr>
+        <w:lastRenderedPageBreak/>
+        <w:t>Dossier</w:t>
+      </w:r>
+    </w:p>
+    <w:p>
+      <w:pPr>
+        <w:jc w:val="center"/>
+        <w:rPr>
+          <w:sz w:val="24"/>
+        </w:rPr>
+      </w:pPr>
+      <w:r>
+        <w:rPr>
+          <w:sz w:val="24"/>
+        </w:rPr>
+        <w:t xml:space="preserve">Pour se repérer dans le projet nous avons fait </w:t>
+      </w:r>
+      <w:r>
+        <w:rPr>
+          <w:sz w:val="24"/>
+        </w:rPr>
+        <w:t>des dossiers</w:t>
+      </w:r>
+      <w:r>
+        <w:rPr>
+          <w:sz w:val="24"/>
+        </w:rPr>
+        <w:t xml:space="preserve">, où nous </w:t>
+      </w:r>
+      <w:r>
+        <w:rPr>
+          <w:sz w:val="24"/>
+        </w:rPr>
+        <w:t>pouvons classer les différents fichiers selon leurs utilités</w:t>
+      </w:r>
+    </w:p>
+    <w:p>
+      <w:pPr>
+        <w:jc w:val="center"/>
+        <w:rPr>
+          <w:sz w:val="24"/>
+        </w:rPr>
+      </w:pPr>
+    </w:p>
+    <w:p>
+      <w:pPr>
+        <w:rPr>
+          <w:sz w:val="24"/>
+        </w:rPr>
+      </w:pPr>
+      <w:r>
+        <w:rPr>
+          <w:noProof/>
+          <w:lang w:eastAsia="fr-FR"/>
+        </w:rPr>
+        <w:drawing>
+          <wp:anchor distT="0" distB="0" distL="114300" distR="114300" simplePos="0" relativeHeight="251660288" behindDoc="1" locked="0" layoutInCell="1" allowOverlap="1" wp14:anchorId="514F73DB" wp14:editId="701C837B">
+            <wp:simplePos x="0" y="0"/>
+            <wp:positionH relativeFrom="margin">
+              <wp:align>center</wp:align>
+            </wp:positionH>
+            <wp:positionV relativeFrom="paragraph">
+              <wp:posOffset>3810</wp:posOffset>
+            </wp:positionV>
+            <wp:extent cx="1720850" cy="3441700"/>
+            <wp:effectExtent l="0" t="0" r="0" b="6350"/>
+            <wp:wrapNone/>
+            <wp:docPr id="3" name="Image 3"/>
+            <wp:cNvGraphicFramePr>
+              <a:graphicFrameLocks xmlns:a="http://schemas.openxmlformats.org/drawingml/2006/main" noChangeAspect="1"/>
+            </wp:cNvGraphicFramePr>
+            <a:graphic xmlns:a="http://schemas.openxmlformats.org/drawingml/2006/main">
+              <a:graphicData uri="http://schemas.openxmlformats.org/drawingml/2006/picture">
+                <pic:pic xmlns:pic="http://schemas.openxmlformats.org/drawingml/2006/picture">
+                  <pic:nvPicPr>
+                    <pic:cNvPr id="1" name=""/>
+                    <pic:cNvPicPr/>
+                  </pic:nvPicPr>
+                  <pic:blipFill rotWithShape="1">
+                    <a:blip r:embed="rId9">
+                      <a:extLst>
+                        <a:ext uri="{28A0092B-C50C-407E-A947-70E740481C1C}">
+                          <a14:useLocalDpi xmlns:a14="http://schemas.microsoft.com/office/drawing/2010/main" val="0"/>
+                        </a:ext>
+                      </a:extLst>
+                    </a:blip>
+                    <a:srcRect l="1213" t="10190" r="80820" b="25926"/>
+                    <a:stretch/>
+                  </pic:blipFill>
+                  <pic:spPr bwMode="auto">
+                    <a:xfrm>
+                      <a:off x="0" y="0"/>
+                      <a:ext cx="1720850" cy="3441700"/>
+                    </a:xfrm>
+                    <a:prstGeom prst="rect">
+                      <a:avLst/>
+                    </a:prstGeom>
+                    <a:ln>
+                      <a:noFill/>
+                    </a:ln>
+                    <a:extLst>
+                      <a:ext uri="{53640926-AAD7-44D8-BBD7-CCE9431645EC}">
+                        <a14:shadowObscured xmlns:a14="http://schemas.microsoft.com/office/drawing/2010/main"/>
+                      </a:ext>
+                    </a:extLst>
+                  </pic:spPr>
+                </pic:pic>
+              </a:graphicData>
+            </a:graphic>
+            <wp14:sizeRelH relativeFrom="margin">
+              <wp14:pctWidth>0</wp14:pctWidth>
+            </wp14:sizeRelH>
+            <wp14:sizeRelV relativeFrom="margin">
+              <wp14:pctHeight>0</wp14:pctHeight>
+            </wp14:sizeRelV>
+          </wp:anchor>
+        </w:drawing>
+      </w:r>
+    </w:p>
+    <w:p>
+      <w:pPr>
+        <w:rPr>
+          <w:sz w:val="24"/>
+        </w:rPr>
+      </w:pPr>
+    </w:p>
+    <w:p>
+      <w:pPr>
+        <w:rPr>
+          <w:sz w:val="24"/>
+        </w:rPr>
+      </w:pPr>
+    </w:p>
+    <w:p>
+      <w:pPr>
+        <w:rPr>
+          <w:sz w:val="24"/>
+        </w:rPr>
+      </w:pPr>
+    </w:p>
+    <w:p>
+      <w:pPr>
+        <w:rPr>
+          <w:sz w:val="24"/>
+        </w:rPr>
+      </w:pPr>
+    </w:p>
+    <w:p>
+      <w:pPr>
+        <w:rPr>
+          <w:sz w:val="24"/>
+        </w:rPr>
+      </w:pPr>
+    </w:p>
+    <w:p>
+      <w:pPr>
+        <w:rPr>
+          <w:sz w:val="24"/>
+        </w:rPr>
+      </w:pPr>
+    </w:p>
+    <w:p>
+      <w:pPr>
+        <w:rPr>
+          <w:sz w:val="24"/>
+        </w:rPr>
+      </w:pPr>
+    </w:p>
+    <w:p>
+      <w:pPr>
+        <w:rPr>
+          <w:sz w:val="24"/>
+        </w:rPr>
+      </w:pPr>
+    </w:p>
+    <w:p>
+      <w:pPr>
+        <w:rPr>
+          <w:sz w:val="24"/>
+        </w:rPr>
+      </w:pPr>
+    </w:p>
+    <w:p>
+      <w:pPr>
+        <w:rPr>
+          <w:sz w:val="24"/>
+        </w:rPr>
+      </w:pPr>
+    </w:p>
+    <w:p>
+      <w:pPr>
+        <w:rPr>
+          <w:sz w:val="24"/>
+        </w:rPr>
+      </w:pPr>
+    </w:p>
+    <w:p>
+      <w:pPr>
+        <w:rPr>
+          <w:sz w:val="24"/>
+        </w:rPr>
+      </w:pPr>
+    </w:p>
+    <w:p>
+      <w:pPr>
+        <w:pStyle w:val="Paragraphedeliste"/>
+        <w:numPr>
+          <w:ilvl w:val="0"/>
+          <w:numId w:val="2"/>
+        </w:numPr>
+        <w:rPr>
+          <w:sz w:val="24"/>
+        </w:rPr>
+      </w:pPr>
+      <w:r>
+        <w:rPr>
+          <w:sz w:val="24"/>
+        </w:rPr>
+        <w:t xml:space="preserve">Dans le dossier « connexion », il y’a tous ce qui correspond au style concernant </w:t>
+      </w:r>
+      <w:r>
+        <w:rPr>
+          <w:sz w:val="24"/>
+        </w:rPr>
+        <w:t xml:space="preserve">la </w:t>
+      </w:r>
+      <w:r>
+        <w:rPr>
+          <w:sz w:val="24"/>
+        </w:rPr>
+        <w:t>partie</w:t>
+      </w:r>
+      <w:r>
+        <w:rPr>
+          <w:sz w:val="24"/>
+        </w:rPr>
+        <w:t xml:space="preserve"> connexion</w:t>
+      </w:r>
+    </w:p>
+    <w:p>
+      <w:pPr>
+        <w:pStyle w:val="Paragraphedeliste"/>
+        <w:numPr>
+          <w:ilvl w:val="0"/>
+          <w:numId w:val="2"/>
+        </w:numPr>
+        <w:rPr>
+          <w:sz w:val="24"/>
+        </w:rPr>
+      </w:pPr>
+      <w:r>
+        <w:rPr>
+          <w:sz w:val="24"/>
+        </w:rPr>
+        <w:t>Dans le dossier « </w:t>
+      </w:r>
+      <w:proofErr w:type="spellStart"/>
+      <w:r>
+        <w:rPr>
+          <w:sz w:val="24"/>
+        </w:rPr>
+        <w:t>css</w:t>
+      </w:r>
+      <w:proofErr w:type="spellEnd"/>
+      <w:r>
+        <w:rPr>
+          <w:sz w:val="24"/>
+        </w:rPr>
+        <w:t xml:space="preserve"> », il y’a tous ce qui correspond au style </w:t>
+      </w:r>
+      <w:r>
+        <w:rPr>
+          <w:sz w:val="24"/>
+        </w:rPr>
+        <w:t>du</w:t>
+      </w:r>
+      <w:r>
+        <w:rPr>
+          <w:sz w:val="24"/>
+        </w:rPr>
+        <w:t xml:space="preserve"> site</w:t>
+      </w:r>
+    </w:p>
+    <w:p>
+      <w:pPr>
+        <w:pStyle w:val="Paragraphedeliste"/>
+        <w:numPr>
+          <w:ilvl w:val="0"/>
+          <w:numId w:val="2"/>
+        </w:numPr>
+        <w:rPr>
+          <w:sz w:val="24"/>
+        </w:rPr>
+      </w:pPr>
+      <w:r>
+        <w:rPr>
+          <w:sz w:val="24"/>
+        </w:rPr>
+        <w:t>Dans le dossier « </w:t>
+      </w:r>
+      <w:r>
+        <w:rPr>
+          <w:sz w:val="24"/>
+        </w:rPr>
+        <w:t>emploi</w:t>
+      </w:r>
+      <w:r>
+        <w:rPr>
+          <w:sz w:val="24"/>
+        </w:rPr>
+        <w:t xml:space="preserve"> », il y’a tous ce qui correspond au style </w:t>
+      </w:r>
+      <w:r>
+        <w:rPr>
+          <w:sz w:val="24"/>
+        </w:rPr>
+        <w:t>de la page emploi</w:t>
+      </w:r>
+    </w:p>
+    <w:p>
+      <w:pPr>
+        <w:pStyle w:val="Paragraphedeliste"/>
+        <w:numPr>
+          <w:ilvl w:val="0"/>
+          <w:numId w:val="2"/>
+        </w:numPr>
+        <w:rPr>
+          <w:sz w:val="24"/>
+        </w:rPr>
+      </w:pPr>
+      <w:r>
+        <w:rPr>
+          <w:sz w:val="24"/>
+        </w:rPr>
+        <w:t>Dans le dossier « </w:t>
+      </w:r>
+      <w:proofErr w:type="spellStart"/>
+      <w:r>
+        <w:rPr>
+          <w:sz w:val="24"/>
+        </w:rPr>
+        <w:t>evenement</w:t>
+      </w:r>
+      <w:proofErr w:type="spellEnd"/>
+      <w:r>
+        <w:rPr>
+          <w:sz w:val="24"/>
+        </w:rPr>
+        <w:t xml:space="preserve"> », il y’a tous ce qui correspond au style de la page </w:t>
+      </w:r>
+      <w:r>
+        <w:rPr>
+          <w:sz w:val="24"/>
+        </w:rPr>
+        <w:t>évènement</w:t>
+      </w:r>
+    </w:p>
+    <w:p>
+      <w:pPr>
+        <w:pStyle w:val="Paragraphedeliste"/>
+        <w:numPr>
+          <w:ilvl w:val="0"/>
+          <w:numId w:val="2"/>
+        </w:numPr>
+        <w:rPr>
+          <w:sz w:val="24"/>
+        </w:rPr>
+      </w:pPr>
+      <w:r>
+        <w:rPr>
+          <w:sz w:val="24"/>
+        </w:rPr>
+        <w:t>Dans le dossier « </w:t>
+      </w:r>
+      <w:r>
+        <w:rPr>
+          <w:sz w:val="24"/>
+        </w:rPr>
+        <w:t>exportation</w:t>
+      </w:r>
+      <w:r>
+        <w:rPr>
+          <w:sz w:val="24"/>
+        </w:rPr>
+        <w:t xml:space="preserve"> », il y’a tous ce qui correspond au </w:t>
+      </w:r>
+      <w:r>
+        <w:rPr>
+          <w:sz w:val="24"/>
+        </w:rPr>
+        <w:t xml:space="preserve">exportation des données en différents format (PDF, Word, </w:t>
+      </w:r>
+      <w:r>
+        <w:rPr>
+          <w:sz w:val="24"/>
+        </w:rPr>
+        <w:t>Excel...</w:t>
+      </w:r>
+      <w:r>
+        <w:rPr>
+          <w:sz w:val="24"/>
+        </w:rPr>
+        <w:t>)</w:t>
+      </w:r>
+    </w:p>
+    <w:p>
+      <w:pPr>
+        <w:pStyle w:val="Paragraphedeliste"/>
+        <w:numPr>
+          <w:ilvl w:val="0"/>
+          <w:numId w:val="1"/>
+        </w:numPr>
+        <w:jc w:val="center"/>
+        <w:rPr>
+          <w:sz w:val="24"/>
+        </w:rPr>
+      </w:pPr>
+      <w:r>
+        <w:rPr>
+          <w:noProof/>
+          <w:lang w:eastAsia="fr-FR"/>
+        </w:rPr>
+        <w:drawing>
+          <wp:anchor distT="0" distB="0" distL="114300" distR="114300" simplePos="0" relativeHeight="251661312" behindDoc="1" locked="0" layoutInCell="1" allowOverlap="1" wp14:anchorId="5E3C3CB4" wp14:editId="47F1BF60">
+            <wp:simplePos x="0" y="0"/>
+            <wp:positionH relativeFrom="margin">
+              <wp:posOffset>1470660</wp:posOffset>
+            </wp:positionH>
+            <wp:positionV relativeFrom="paragraph">
+              <wp:posOffset>197485</wp:posOffset>
+            </wp:positionV>
+            <wp:extent cx="2971800" cy="1724025"/>
+            <wp:effectExtent l="0" t="0" r="0" b="9525"/>
+            <wp:wrapNone/>
+            <wp:docPr id="4" name="Image 4"/>
+            <wp:cNvGraphicFramePr>
+              <a:graphicFrameLocks xmlns:a="http://schemas.openxmlformats.org/drawingml/2006/main" noChangeAspect="1"/>
+            </wp:cNvGraphicFramePr>
+            <a:graphic xmlns:a="http://schemas.openxmlformats.org/drawingml/2006/main">
+              <a:graphicData uri="http://schemas.openxmlformats.org/drawingml/2006/picture">
+                <pic:pic xmlns:pic="http://schemas.openxmlformats.org/drawingml/2006/picture">
+                  <pic:nvPicPr>
+                    <pic:cNvPr id="1" name=""/>
+                    <pic:cNvPicPr/>
+                  </pic:nvPicPr>
+                  <pic:blipFill>
+                    <a:blip r:embed="rId10">
+                      <a:extLst>
+                        <a:ext uri="{28A0092B-C50C-407E-A947-70E740481C1C}">
+                          <a14:useLocalDpi xmlns:a14="http://schemas.microsoft.com/office/drawing/2010/main" val="0"/>
+                        </a:ext>
+                      </a:extLst>
+                    </a:blip>
+                    <a:stretch>
+                      <a:fillRect/>
+                    </a:stretch>
+                  </pic:blipFill>
+                  <pic:spPr>
+                    <a:xfrm>
+                      <a:off x="0" y="0"/>
+                      <a:ext cx="2971800" cy="1724025"/>
+                    </a:xfrm>
+                    <a:prstGeom prst="rect">
+                      <a:avLst/>
+                    </a:prstGeom>
+                  </pic:spPr>
+                </pic:pic>
+              </a:graphicData>
+            </a:graphic>
+            <wp14:sizeRelV relativeFrom="margin">
+              <wp14:pctHeight>0</wp14:pctHeight>
+            </wp14:sizeRelV>
+          </wp:anchor>
+        </w:drawing>
+      </w:r>
+    </w:p>
+    <w:p>
+      <w:pPr>
+        <w:jc w:val="center"/>
+        <w:rPr>
+          <w:sz w:val="24"/>
+        </w:rPr>
+      </w:pPr>
+    </w:p>
+    <w:p>
+      <w:pPr>
+        <w:jc w:val="center"/>
+        <w:rPr>
+          <w:sz w:val="24"/>
+        </w:rPr>
+      </w:pPr>
+    </w:p>
+    <w:p>
+      <w:pPr>
+        <w:jc w:val="center"/>
+        <w:rPr>
+          <w:sz w:val="24"/>
+        </w:rPr>
+      </w:pPr>
+    </w:p>
+    <w:p>
+      <w:pPr>
+        <w:jc w:val="center"/>
+        <w:rPr>
+          <w:sz w:val="24"/>
+        </w:rPr>
+      </w:pPr>
+    </w:p>
+    <w:p>
+      <w:pPr>
+        <w:jc w:val="center"/>
+        <w:rPr>
+          <w:sz w:val="24"/>
+        </w:rPr>
+      </w:pPr>
+    </w:p>
+    <w:p>
+      <w:pPr>
+        <w:rPr>
+          <w:sz w:val="24"/>
+        </w:rPr>
+      </w:pPr>
+    </w:p>
+    <w:p>
+      <w:pPr>
+        <w:pStyle w:val="Paragraphedeliste"/>
+        <w:numPr>
+          <w:ilvl w:val="0"/>
+          <w:numId w:val="2"/>
+        </w:numPr>
+        <w:rPr>
+          <w:sz w:val="24"/>
+        </w:rPr>
+      </w:pPr>
+      <w:r>
+        <w:rPr>
+          <w:sz w:val="24"/>
+        </w:rPr>
+        <w:lastRenderedPageBreak/>
+        <w:t>Dans le dossier « </w:t>
+      </w:r>
+      <w:r>
+        <w:rPr>
+          <w:sz w:val="24"/>
+        </w:rPr>
+        <w:t>fiche</w:t>
+      </w:r>
+      <w:r>
+        <w:rPr>
+          <w:sz w:val="24"/>
+        </w:rPr>
+        <w:t> », il y</w:t>
+      </w:r>
+      <w:r>
+        <w:rPr>
+          <w:sz w:val="24"/>
+        </w:rPr>
+        <w:t>’a toutes</w:t>
+      </w:r>
+      <w:r>
+        <w:rPr>
+          <w:sz w:val="24"/>
+        </w:rPr>
+        <w:t xml:space="preserve"> </w:t>
+      </w:r>
+      <w:r>
+        <w:rPr>
+          <w:sz w:val="24"/>
+        </w:rPr>
+        <w:t xml:space="preserve">les fiches </w:t>
+      </w:r>
+      <w:r>
+        <w:rPr>
+          <w:sz w:val="24"/>
+        </w:rPr>
+        <w:t>qui correspond</w:t>
+      </w:r>
+      <w:r>
+        <w:rPr>
+          <w:sz w:val="24"/>
+        </w:rPr>
+        <w:t>e</w:t>
+      </w:r>
+      <w:r>
+        <w:rPr>
+          <w:sz w:val="24"/>
+        </w:rPr>
+        <w:t xml:space="preserve"> au </w:t>
+      </w:r>
+      <w:r>
+        <w:rPr>
+          <w:sz w:val="24"/>
+        </w:rPr>
+        <w:t>fiche</w:t>
+      </w:r>
+      <w:r>
+        <w:rPr>
+          <w:sz w:val="24"/>
+        </w:rPr>
+        <w:t xml:space="preserve"> concernant </w:t>
+      </w:r>
+      <w:r>
+        <w:rPr>
+          <w:sz w:val="24"/>
+        </w:rPr>
+        <w:t>les offres d’emplois</w:t>
+      </w:r>
+    </w:p>
+    <w:p>
+      <w:pPr>
+        <w:pStyle w:val="Paragraphedeliste"/>
+        <w:numPr>
+          <w:ilvl w:val="0"/>
+          <w:numId w:val="2"/>
+        </w:numPr>
+        <w:rPr>
+          <w:sz w:val="24"/>
+        </w:rPr>
+      </w:pPr>
+      <w:r>
+        <w:rPr>
+          <w:sz w:val="24"/>
+        </w:rPr>
+        <w:t>Dans le dossier « f</w:t>
+      </w:r>
+      <w:r>
+        <w:rPr>
+          <w:sz w:val="24"/>
+        </w:rPr>
+        <w:t>onts</w:t>
+      </w:r>
+      <w:r>
+        <w:rPr>
+          <w:sz w:val="24"/>
+        </w:rPr>
+        <w:t xml:space="preserve"> », il y’a toutes les </w:t>
+      </w:r>
+      <w:r>
+        <w:rPr>
+          <w:sz w:val="24"/>
+        </w:rPr>
+        <w:t>images de fond</w:t>
+      </w:r>
+      <w:r>
+        <w:rPr>
+          <w:sz w:val="24"/>
+        </w:rPr>
+        <w:t xml:space="preserve"> qui corresponde au</w:t>
+      </w:r>
+      <w:r>
+        <w:rPr>
+          <w:sz w:val="24"/>
+        </w:rPr>
+        <w:t xml:space="preserve"> design du site</w:t>
+      </w:r>
+    </w:p>
+    <w:p>
+      <w:pPr>
+        <w:pStyle w:val="Paragraphedeliste"/>
+        <w:numPr>
+          <w:ilvl w:val="0"/>
+          <w:numId w:val="2"/>
+        </w:numPr>
+        <w:rPr>
+          <w:sz w:val="24"/>
+        </w:rPr>
+      </w:pPr>
+      <w:r>
+        <w:rPr>
+          <w:sz w:val="24"/>
+        </w:rPr>
+        <w:t>Dans le dossier « </w:t>
+      </w:r>
+      <w:proofErr w:type="spellStart"/>
+      <w:r>
+        <w:rPr>
+          <w:sz w:val="24"/>
+        </w:rPr>
+        <w:t>img</w:t>
+      </w:r>
+      <w:proofErr w:type="spellEnd"/>
+      <w:r>
+        <w:rPr>
+          <w:sz w:val="24"/>
+        </w:rPr>
+        <w:t> », il y’a toutes les images</w:t>
+      </w:r>
+      <w:r>
+        <w:rPr>
+          <w:sz w:val="24"/>
+        </w:rPr>
+        <w:t>, photos,</w:t>
+      </w:r>
+      <w:r>
+        <w:rPr>
+          <w:sz w:val="24"/>
+        </w:rPr>
+        <w:t xml:space="preserve"> qui corresponde au</w:t>
+      </w:r>
+      <w:r>
+        <w:rPr>
+          <w:sz w:val="24"/>
+        </w:rPr>
+        <w:t xml:space="preserve"> design du site</w:t>
+      </w:r>
+    </w:p>
+    <w:p>
+      <w:pPr>
+        <w:pStyle w:val="Paragraphedeliste"/>
+        <w:numPr>
+          <w:ilvl w:val="0"/>
+          <w:numId w:val="2"/>
+        </w:numPr>
+        <w:rPr>
+          <w:sz w:val="24"/>
+        </w:rPr>
+      </w:pPr>
+      <w:r>
+        <w:rPr>
+          <w:sz w:val="24"/>
+        </w:rPr>
+        <w:t>Dans le dossier « </w:t>
+      </w:r>
+      <w:r>
+        <w:rPr>
+          <w:sz w:val="24"/>
+        </w:rPr>
+        <w:t>inscription</w:t>
+      </w:r>
+      <w:r>
+        <w:rPr>
+          <w:sz w:val="24"/>
+        </w:rPr>
+        <w:t xml:space="preserve"> », </w:t>
+      </w:r>
+      <w:r>
+        <w:rPr>
+          <w:sz w:val="24"/>
+        </w:rPr>
+        <w:t xml:space="preserve">il y’a tous ce qui correspond au style concernant </w:t>
+      </w:r>
+      <w:r>
+        <w:rPr>
+          <w:sz w:val="24"/>
+        </w:rPr>
+        <w:t xml:space="preserve">la </w:t>
+      </w:r>
+      <w:r>
+        <w:rPr>
+          <w:sz w:val="24"/>
+        </w:rPr>
+        <w:t xml:space="preserve">partie </w:t>
+      </w:r>
+      <w:r>
+        <w:rPr>
+          <w:sz w:val="24"/>
+        </w:rPr>
+        <w:t>inscription</w:t>
+      </w:r>
+    </w:p>
+    <w:p>
+      <w:pPr>
+        <w:pStyle w:val="Paragraphedeliste"/>
+        <w:numPr>
+          <w:ilvl w:val="0"/>
+          <w:numId w:val="2"/>
+        </w:numPr>
+        <w:rPr>
+          <w:sz w:val="24"/>
+        </w:rPr>
+      </w:pPr>
+      <w:r>
+        <w:rPr>
+          <w:sz w:val="24"/>
+        </w:rPr>
+        <w:t>Dans le dossier « </w:t>
+      </w:r>
+      <w:proofErr w:type="spellStart"/>
+      <w:r>
+        <w:rPr>
+          <w:sz w:val="24"/>
+        </w:rPr>
+        <w:t>js</w:t>
+      </w:r>
+      <w:proofErr w:type="spellEnd"/>
+      <w:r>
+        <w:rPr>
+          <w:sz w:val="24"/>
+        </w:rPr>
+        <w:t xml:space="preserve"> », </w:t>
+      </w:r>
+      <w:r>
+        <w:rPr>
+          <w:sz w:val="24"/>
+        </w:rPr>
+        <w:t xml:space="preserve">il y’a tous ce qui correspond au </w:t>
+      </w:r>
+      <w:r>
+        <w:rPr>
+          <w:sz w:val="24"/>
+        </w:rPr>
+        <w:t>JavaScript</w:t>
+      </w:r>
+      <w:r>
+        <w:rPr>
+          <w:sz w:val="24"/>
+        </w:rPr>
+        <w:t xml:space="preserve"> concernant </w:t>
+      </w:r>
+      <w:r>
+        <w:rPr>
+          <w:sz w:val="24"/>
+        </w:rPr>
+        <w:t>l</w:t>
+      </w:r>
+      <w:r>
+        <w:rPr>
+          <w:sz w:val="24"/>
+        </w:rPr>
+        <w:t>e design du site</w:t>
+      </w:r>
+    </w:p>
+    <w:p>
+      <w:pPr>
+        <w:pStyle w:val="Paragraphedeliste"/>
+        <w:rPr>
+          <w:sz w:val="24"/>
+        </w:rPr>
+      </w:pPr>
+    </w:p>
+    <w:p>
+      <w:pPr>
+        <w:jc w:val="center"/>
+        <w:rPr>
+          <w:sz w:val="24"/>
+        </w:rPr>
+      </w:pPr>
+      <w:r>
+        <w:rPr>
+          <w:noProof/>
+          <w:lang w:eastAsia="fr-FR"/>
+        </w:rPr>
+        <w:drawing>
+          <wp:anchor distT="0" distB="0" distL="114300" distR="114300" simplePos="0" relativeHeight="251662336" behindDoc="1" locked="0" layoutInCell="1" allowOverlap="1" wp14:anchorId="1A2E6BB0" wp14:editId="01E5EFF2">
+            <wp:simplePos x="0" y="0"/>
+            <wp:positionH relativeFrom="margin">
+              <wp:align>center</wp:align>
+            </wp:positionH>
+            <wp:positionV relativeFrom="paragraph">
+              <wp:posOffset>-6350</wp:posOffset>
+            </wp:positionV>
+            <wp:extent cx="2762250" cy="1752600"/>
+            <wp:effectExtent l="0" t="0" r="0" b="0"/>
+            <wp:wrapNone/>
+            <wp:docPr id="6" name="Image 6"/>
+            <wp:cNvGraphicFramePr>
+              <a:graphicFrameLocks xmlns:a="http://schemas.openxmlformats.org/drawingml/2006/main" noChangeAspect="1"/>
+            </wp:cNvGraphicFramePr>
+            <a:graphic xmlns:a="http://schemas.openxmlformats.org/drawingml/2006/main">
+              <a:graphicData uri="http://schemas.openxmlformats.org/drawingml/2006/picture">
+                <pic:pic xmlns:pic="http://schemas.openxmlformats.org/drawingml/2006/picture">
+                  <pic:nvPicPr>
+                    <pic:cNvPr id="1" name=""/>
+                    <pic:cNvPicPr/>
+                  </pic:nvPicPr>
+                  <pic:blipFill>
+                    <a:blip r:embed="rId11">
+                      <a:extLst>
+                        <a:ext uri="{28A0092B-C50C-407E-A947-70E740481C1C}">
+                          <a14:useLocalDpi xmlns:a14="http://schemas.microsoft.com/office/drawing/2010/main" val="0"/>
+                        </a:ext>
+                      </a:extLst>
+                    </a:blip>
+                    <a:stretch>
+                      <a:fillRect/>
+                    </a:stretch>
+                  </pic:blipFill>
+                  <pic:spPr>
+                    <a:xfrm>
+                      <a:off x="0" y="0"/>
+                      <a:ext cx="2762250" cy="1752600"/>
+                    </a:xfrm>
+                    <a:prstGeom prst="rect">
+                      <a:avLst/>
+                    </a:prstGeom>
+                  </pic:spPr>
+                </pic:pic>
+              </a:graphicData>
+            </a:graphic>
+          </wp:anchor>
+        </w:drawing>
+      </w:r>
+    </w:p>
+    <w:p>
+      <w:pPr>
+        <w:jc w:val="center"/>
+        <w:rPr>
+          <w:sz w:val="24"/>
+        </w:rPr>
+      </w:pPr>
+    </w:p>
+    <w:p>
+      <w:pPr>
+        <w:jc w:val="center"/>
+        <w:rPr>
+          <w:sz w:val="24"/>
+        </w:rPr>
+      </w:pPr>
+    </w:p>
+    <w:p>
+      <w:pPr>
+        <w:rPr>
+          <w:sz w:val="24"/>
+        </w:rPr>
+      </w:pPr>
+    </w:p>
+    <w:p>
+      <w:pPr>
+        <w:rPr>
+          <w:sz w:val="24"/>
+        </w:rPr>
+      </w:pPr>
+    </w:p>
+    <w:p>
+      <w:pPr>
+        <w:rPr>
+          <w:sz w:val="24"/>
+        </w:rPr>
+      </w:pPr>
+    </w:p>
+    <w:p>
+      <w:pPr>
+        <w:rPr>
+          <w:sz w:val="24"/>
+        </w:rPr>
+      </w:pPr>
+    </w:p>
+    <w:p>
+      <w:pPr>
+        <w:rPr>
+          <w:sz w:val="24"/>
+        </w:rPr>
+      </w:pPr>
+    </w:p>
+    <w:p>
+      <w:pPr>
+        <w:pStyle w:val="Paragraphedeliste"/>
+        <w:numPr>
+          <w:ilvl w:val="0"/>
+          <w:numId w:val="2"/>
+        </w:numPr>
+        <w:rPr>
+          <w:sz w:val="24"/>
+        </w:rPr>
+      </w:pPr>
+      <w:r>
+        <w:rPr>
+          <w:sz w:val="24"/>
+        </w:rPr>
+        <w:t>Dans le dossier « </w:t>
+      </w:r>
+      <w:r>
+        <w:rPr>
+          <w:sz w:val="24"/>
+        </w:rPr>
+        <w:t>manager</w:t>
+      </w:r>
+      <w:r>
+        <w:rPr>
+          <w:sz w:val="24"/>
+        </w:rPr>
+        <w:t xml:space="preserve"> », </w:t>
+      </w:r>
+      <w:r>
+        <w:rPr>
+          <w:sz w:val="24"/>
+        </w:rPr>
+        <w:t>permet de relier les dossier « traitement » et « model »</w:t>
+      </w:r>
+      <w:r>
+        <w:rPr>
+          <w:sz w:val="24"/>
+        </w:rPr>
+        <w:t xml:space="preserve"> </w:t>
+      </w:r>
+    </w:p>
+    <w:p>
+      <w:pPr>
+        <w:pStyle w:val="Paragraphedeliste"/>
+        <w:numPr>
+          <w:ilvl w:val="0"/>
+          <w:numId w:val="2"/>
+        </w:numPr>
+        <w:rPr>
+          <w:sz w:val="24"/>
+        </w:rPr>
+      </w:pPr>
+      <w:r>
+        <w:rPr>
+          <w:sz w:val="24"/>
+        </w:rPr>
+        <w:t>Dans le dossier « </w:t>
+      </w:r>
+      <w:r>
+        <w:rPr>
+          <w:sz w:val="24"/>
+        </w:rPr>
+        <w:t>model</w:t>
+      </w:r>
+      <w:r>
+        <w:rPr>
+          <w:sz w:val="24"/>
+        </w:rPr>
+        <w:t> », il y</w:t>
+      </w:r>
+      <w:r>
+        <w:rPr>
+          <w:sz w:val="24"/>
+        </w:rPr>
+        <w:t>’a toutes</w:t>
+      </w:r>
+      <w:r>
+        <w:rPr>
+          <w:sz w:val="24"/>
+        </w:rPr>
+        <w:t xml:space="preserve"> </w:t>
+      </w:r>
+      <w:r>
+        <w:rPr>
+          <w:sz w:val="24"/>
+        </w:rPr>
+        <w:t xml:space="preserve">les </w:t>
+      </w:r>
+      <w:r>
+        <w:rPr>
+          <w:sz w:val="24"/>
+        </w:rPr>
+        <w:t>classes</w:t>
+      </w:r>
+      <w:r>
+        <w:rPr>
+          <w:sz w:val="24"/>
+        </w:rPr>
+        <w:t xml:space="preserve"> </w:t>
+      </w:r>
+      <w:r>
+        <w:rPr>
+          <w:sz w:val="24"/>
+        </w:rPr>
+        <w:t>qui correspond</w:t>
+      </w:r>
+      <w:r>
+        <w:rPr>
+          <w:sz w:val="24"/>
+        </w:rPr>
+        <w:t>e</w:t>
+      </w:r>
+      <w:r>
+        <w:rPr>
+          <w:sz w:val="24"/>
+        </w:rPr>
+        <w:t xml:space="preserve"> au </w:t>
+      </w:r>
+      <w:r>
+        <w:rPr>
+          <w:sz w:val="24"/>
+        </w:rPr>
+        <w:t>back-end du site</w:t>
+      </w:r>
+      <w:r>
+        <w:rPr>
+          <w:sz w:val="24"/>
+        </w:rPr>
+        <w:t xml:space="preserve"> avec les getters et les setters. </w:t>
+      </w:r>
+    </w:p>
+    <w:p>
+      <w:pPr>
+        <w:pStyle w:val="Paragraphedeliste"/>
+        <w:numPr>
+          <w:ilvl w:val="0"/>
+          <w:numId w:val="2"/>
+        </w:numPr>
+        <w:rPr>
+          <w:sz w:val="24"/>
+        </w:rPr>
+      </w:pPr>
+      <w:r>
+        <w:rPr>
+          <w:sz w:val="24"/>
+        </w:rPr>
+        <w:t>Dans le dossier « </w:t>
+      </w:r>
+      <w:r>
+        <w:rPr>
+          <w:sz w:val="24"/>
+        </w:rPr>
+        <w:t>tableau</w:t>
+      </w:r>
+      <w:r>
+        <w:rPr>
+          <w:sz w:val="24"/>
+        </w:rPr>
+        <w:t> », il y</w:t>
+      </w:r>
+      <w:r>
+        <w:rPr>
+          <w:sz w:val="24"/>
+        </w:rPr>
+        <w:t>’a toutes</w:t>
+      </w:r>
+      <w:r>
+        <w:rPr>
+          <w:sz w:val="24"/>
+        </w:rPr>
+        <w:t xml:space="preserve"> </w:t>
+      </w:r>
+      <w:r>
+        <w:rPr>
+          <w:sz w:val="24"/>
+        </w:rPr>
+        <w:t xml:space="preserve">les </w:t>
+      </w:r>
+      <w:r>
+        <w:rPr>
+          <w:sz w:val="24"/>
+        </w:rPr>
+        <w:t xml:space="preserve">styles des tableaux qu’on </w:t>
+      </w:r>
+      <w:r>
+        <w:rPr>
+          <w:sz w:val="24"/>
+        </w:rPr>
+        <w:t>utilise</w:t>
+      </w:r>
+    </w:p>
+    <w:p>
+      <w:pPr>
+        <w:pStyle w:val="Paragraphedeliste"/>
+        <w:numPr>
+          <w:ilvl w:val="0"/>
+          <w:numId w:val="2"/>
+        </w:numPr>
+        <w:rPr>
+          <w:sz w:val="24"/>
+        </w:rPr>
+      </w:pPr>
+      <w:r>
+        <w:rPr>
+          <w:sz w:val="24"/>
+        </w:rPr>
+        <w:t>Dans le dossier « </w:t>
+      </w:r>
+      <w:r>
+        <w:rPr>
+          <w:sz w:val="24"/>
+        </w:rPr>
+        <w:t>traitement</w:t>
+      </w:r>
+      <w:r>
+        <w:rPr>
+          <w:sz w:val="24"/>
+        </w:rPr>
+        <w:t xml:space="preserve"> », </w:t>
+      </w:r>
+      <w:r>
+        <w:rPr>
+          <w:sz w:val="24"/>
+        </w:rPr>
+        <w:t>c’est là où les classes sont instanciées dans les variables</w:t>
+      </w:r>
+    </w:p>
+    <w:p>
+      <w:pPr>
+        <w:jc w:val="center"/>
+        <w:rPr>
+          <w:sz w:val="24"/>
+        </w:rPr>
+      </w:pPr>
+      <w:r>
+        <w:rPr>
+          <w:noProof/>
+          <w:lang w:eastAsia="fr-FR"/>
+        </w:rPr>
+        <w:drawing>
+          <wp:anchor distT="0" distB="0" distL="114300" distR="114300" simplePos="0" relativeHeight="251663360" behindDoc="1" locked="0" layoutInCell="1" allowOverlap="1">
+            <wp:simplePos x="0" y="0"/>
+            <wp:positionH relativeFrom="column">
+              <wp:posOffset>897255</wp:posOffset>
+            </wp:positionH>
+            <wp:positionV relativeFrom="paragraph">
+              <wp:posOffset>311150</wp:posOffset>
+            </wp:positionV>
+            <wp:extent cx="3971925" cy="1381125"/>
+            <wp:effectExtent l="0" t="0" r="9525" b="9525"/>
+            <wp:wrapNone/>
+            <wp:docPr id="7" name="Image 7"/>
+            <wp:cNvGraphicFramePr>
+              <a:graphicFrameLocks xmlns:a="http://schemas.openxmlformats.org/drawingml/2006/main" noChangeAspect="1"/>
+            </wp:cNvGraphicFramePr>
+            <a:graphic xmlns:a="http://schemas.openxmlformats.org/drawingml/2006/main">
+              <a:graphicData uri="http://schemas.openxmlformats.org/drawingml/2006/picture">
+                <pic:pic xmlns:pic="http://schemas.openxmlformats.org/drawingml/2006/picture">
+                  <pic:nvPicPr>
+                    <pic:cNvPr id="1" name=""/>
+                    <pic:cNvPicPr/>
+                  </pic:nvPicPr>
+                  <pic:blipFill>
+                    <a:blip r:embed="rId12">
+                      <a:extLst>
+                        <a:ext uri="{28A0092B-C50C-407E-A947-70E740481C1C}">
+                          <a14:useLocalDpi xmlns:a14="http://schemas.microsoft.com/office/drawing/2010/main" val="0"/>
+                        </a:ext>
+                      </a:extLst>
+                    </a:blip>
+                    <a:stretch>
+                      <a:fillRect/>
+                    </a:stretch>
+                  </pic:blipFill>
+                  <pic:spPr>
+                    <a:xfrm>
+                      <a:off x="0" y="0"/>
+                      <a:ext cx="3971925" cy="1381125"/>
+                    </a:xfrm>
+                    <a:prstGeom prst="rect">
+                      <a:avLst/>
+                    </a:prstGeom>
+                  </pic:spPr>
+                </pic:pic>
+              </a:graphicData>
+            </a:graphic>
+          </wp:anchor>
+        </w:drawing>
+      </w:r>
+    </w:p>
+    <w:p>
+      <w:pPr>
+        <w:rPr>
+          <w:sz w:val="24"/>
+        </w:rPr>
+      </w:pPr>
+    </w:p>
+    <w:p>
+      <w:pPr>
+        <w:rPr>
+          <w:sz w:val="24"/>
+        </w:rPr>
+      </w:pPr>
+    </w:p>
+    <w:p>
+      <w:pPr>
+        <w:rPr>
+          <w:sz w:val="24"/>
+        </w:rPr>
+      </w:pPr>
+    </w:p>
+    <w:p>
+      <w:pPr>
+        <w:rPr>
+          <w:sz w:val="24"/>
+        </w:rPr>
+      </w:pPr>
+    </w:p>
+    <w:p>
+      <w:pPr>
+        <w:rPr>
+          <w:sz w:val="24"/>
+        </w:rPr>
+      </w:pPr>
+    </w:p>
+    <w:p>
+      <w:pPr>
+        <w:rPr>
+          <w:sz w:val="24"/>
+        </w:rPr>
+      </w:pPr>
+    </w:p>
+    <w:p>
+      <w:pPr>
+        <w:rPr>
+          <w:sz w:val="24"/>
+        </w:rPr>
+      </w:pPr>
+    </w:p>
+    <w:p>
+      <w:pPr>
+        <w:jc w:val="center"/>
+        <w:rPr>
+          <w:sz w:val="24"/>
+        </w:rPr>
+      </w:pPr>
+    </w:p>
+    <w:p>
+      <w:pPr>
+        <w:pStyle w:val="Paragraphedeliste"/>
+        <w:numPr>
+          <w:ilvl w:val="0"/>
+          <w:numId w:val="2"/>
+        </w:numPr>
+        <w:rPr>
+          <w:sz w:val="24"/>
+        </w:rPr>
+      </w:pPr>
+      <w:r>
+        <w:rPr>
+          <w:sz w:val="24"/>
+        </w:rPr>
+        <w:lastRenderedPageBreak/>
+        <w:t>Dans le dossier « </w:t>
+      </w:r>
+      <w:proofErr w:type="spellStart"/>
+      <w:r>
+        <w:rPr>
+          <w:sz w:val="24"/>
+        </w:rPr>
+        <w:t>vendor</w:t>
+      </w:r>
+      <w:proofErr w:type="spellEnd"/>
+      <w:r>
+        <w:rPr>
+          <w:sz w:val="24"/>
+        </w:rPr>
+        <w:t xml:space="preserve"> », </w:t>
+      </w:r>
+      <w:r>
+        <w:rPr>
+          <w:sz w:val="24"/>
+        </w:rPr>
+        <w:t>correspond au envoie de mail</w:t>
+      </w:r>
+    </w:p>
+    <w:p>
+      <w:pPr>
+        <w:pStyle w:val="Paragraphedeliste"/>
+        <w:numPr>
+          <w:ilvl w:val="0"/>
+          <w:numId w:val="2"/>
+        </w:numPr>
+        <w:rPr>
+          <w:sz w:val="24"/>
+        </w:rPr>
+      </w:pPr>
+      <w:r>
+        <w:rPr>
+          <w:sz w:val="24"/>
+        </w:rPr>
+        <w:t>Dans le dossier « </w:t>
+      </w:r>
+      <w:r>
+        <w:rPr>
+          <w:sz w:val="24"/>
+        </w:rPr>
+        <w:t>vendor</w:t>
+      </w:r>
+      <w:r>
+        <w:rPr>
+          <w:sz w:val="24"/>
+        </w:rPr>
+        <w:t>2</w:t>
+      </w:r>
+      <w:r>
+        <w:rPr>
+          <w:sz w:val="24"/>
+        </w:rPr>
+        <w:t xml:space="preserve"> », </w:t>
+      </w:r>
+      <w:r>
+        <w:rPr>
+          <w:sz w:val="24"/>
+        </w:rPr>
+        <w:t xml:space="preserve">correspond </w:t>
+      </w:r>
+      <w:r>
+        <w:rPr>
+          <w:sz w:val="24"/>
+        </w:rPr>
+        <w:t xml:space="preserve">à l’exportation en </w:t>
+      </w:r>
+      <w:proofErr w:type="spellStart"/>
+      <w:r>
+        <w:rPr>
+          <w:sz w:val="24"/>
+        </w:rPr>
+        <w:t>pdf</w:t>
+      </w:r>
+      <w:proofErr w:type="spellEnd"/>
+    </w:p>
+    <w:p>
+      <w:pPr>
+        <w:pStyle w:val="Paragraphedeliste"/>
+        <w:numPr>
+          <w:ilvl w:val="0"/>
+          <w:numId w:val="2"/>
+        </w:numPr>
+        <w:rPr>
+          <w:sz w:val="24"/>
+        </w:rPr>
+      </w:pPr>
+      <w:r>
+        <w:rPr>
+          <w:sz w:val="24"/>
+        </w:rPr>
+        <w:t>Dans le dossier « </w:t>
+      </w:r>
+      <w:proofErr w:type="spellStart"/>
+      <w:r>
+        <w:rPr>
+          <w:sz w:val="24"/>
+        </w:rPr>
+        <w:t>vendor</w:t>
+      </w:r>
+      <w:r>
+        <w:rPr>
+          <w:sz w:val="24"/>
+        </w:rPr>
+        <w:t>s</w:t>
+      </w:r>
+      <w:proofErr w:type="spellEnd"/>
+      <w:r>
+        <w:rPr>
+          <w:sz w:val="24"/>
+        </w:rPr>
+        <w:t xml:space="preserve"> », </w:t>
+      </w:r>
+      <w:r>
+        <w:rPr>
+          <w:sz w:val="24"/>
+        </w:rPr>
+        <w:t>correspond au envoie de mail</w:t>
+      </w:r>
+    </w:p>
+    <w:p>
+      <w:pPr>
+        <w:pStyle w:val="Paragraphedeliste"/>
+        <w:numPr>
+          <w:ilvl w:val="0"/>
+          <w:numId w:val="2"/>
+        </w:numPr>
+        <w:rPr>
+          <w:sz w:val="24"/>
+        </w:rPr>
+      </w:pPr>
+      <w:r>
+        <w:rPr>
+          <w:sz w:val="24"/>
+        </w:rPr>
+        <w:t>Dans le dossier « </w:t>
+      </w:r>
+      <w:proofErr w:type="spellStart"/>
+      <w:r>
+        <w:rPr>
+          <w:sz w:val="24"/>
+        </w:rPr>
+        <w:t>view</w:t>
+      </w:r>
+      <w:proofErr w:type="spellEnd"/>
+      <w:r>
+        <w:rPr>
+          <w:sz w:val="24"/>
+        </w:rPr>
+        <w:t xml:space="preserve"> », </w:t>
+      </w:r>
+      <w:r>
+        <w:rPr>
+          <w:sz w:val="24"/>
+        </w:rPr>
+        <w:t xml:space="preserve">il y’a toutes les pages qui sont visibles sur le site (page accueil, </w:t>
+      </w:r>
+      <w:proofErr w:type="spellStart"/>
+      <w:r>
+        <w:rPr>
+          <w:sz w:val="24"/>
+        </w:rPr>
+        <w:t>evenement</w:t>
+      </w:r>
+      <w:proofErr w:type="spellEnd"/>
+      <w:r>
+        <w:rPr>
+          <w:sz w:val="24"/>
+        </w:rPr>
+        <w:t>…)</w:t>
+      </w:r>
+      <w:r>
+        <w:rPr>
+          <w:sz w:val="24"/>
+        </w:rPr>
+        <w:t xml:space="preserve"> </w:t>
+      </w:r>
+    </w:p>
+    <w:p>
+      <w:pPr>
+        <w:pStyle w:val="Paragraphedeliste"/>
+        <w:rPr>
+          <w:sz w:val="24"/>
+        </w:rPr>
+      </w:pPr>
+    </w:p>
+    <w:p>
+      <w:pPr>
+        <w:jc w:val="center"/>
+        <w:rPr>
+          <w:sz w:val="24"/>
+        </w:rPr>
+      </w:pPr>
+    </w:p>
+    <w:p>
+      <w:pPr>
+        <w:jc w:val="center"/>
+        <w:rPr>
+          <w:sz w:val="24"/>
+        </w:rPr>
+      </w:pPr>
+      <w:r>
+        <w:rPr>
+          <w:noProof/>
+          <w:lang w:eastAsia="fr-FR"/>
+        </w:rPr>
+        <w:drawing>
+          <wp:anchor distT="0" distB="0" distL="114300" distR="114300" simplePos="0" relativeHeight="251664384" behindDoc="1" locked="0" layoutInCell="1" allowOverlap="1" wp14:anchorId="3345AC1D" wp14:editId="12E89DAB">
+            <wp:simplePos x="0" y="0"/>
+            <wp:positionH relativeFrom="column">
+              <wp:posOffset>808355</wp:posOffset>
+            </wp:positionH>
+            <wp:positionV relativeFrom="paragraph">
+              <wp:posOffset>69215</wp:posOffset>
+            </wp:positionV>
+            <wp:extent cx="4171950" cy="1419225"/>
+            <wp:effectExtent l="0" t="0" r="0" b="9525"/>
+            <wp:wrapNone/>
+            <wp:docPr id="8" name="Image 8"/>
+            <wp:cNvGraphicFramePr>
+              <a:graphicFrameLocks xmlns:a="http://schemas.openxmlformats.org/drawingml/2006/main" noChangeAspect="1"/>
+            </wp:cNvGraphicFramePr>
+            <a:graphic xmlns:a="http://schemas.openxmlformats.org/drawingml/2006/main">
+              <a:graphicData uri="http://schemas.openxmlformats.org/drawingml/2006/picture">
+                <pic:pic xmlns:pic="http://schemas.openxmlformats.org/drawingml/2006/picture">
+                  <pic:nvPicPr>
+                    <pic:cNvPr id="1" name=""/>
+                    <pic:cNvPicPr/>
+                  </pic:nvPicPr>
+                  <pic:blipFill>
+                    <a:blip r:embed="rId13">
+                      <a:extLst>
+                        <a:ext uri="{28A0092B-C50C-407E-A947-70E740481C1C}">
+                          <a14:useLocalDpi xmlns:a14="http://schemas.microsoft.com/office/drawing/2010/main" val="0"/>
+                        </a:ext>
+                      </a:extLst>
+                    </a:blip>
+                    <a:stretch>
+                      <a:fillRect/>
+                    </a:stretch>
+                  </pic:blipFill>
+                  <pic:spPr>
+                    <a:xfrm>
+                      <a:off x="0" y="0"/>
+                      <a:ext cx="4171950" cy="1419225"/>
+                    </a:xfrm>
+                    <a:prstGeom prst="rect">
+                      <a:avLst/>
+                    </a:prstGeom>
+                  </pic:spPr>
+                </pic:pic>
+              </a:graphicData>
+            </a:graphic>
+          </wp:anchor>
+        </w:drawing>
+      </w:r>
+    </w:p>
+    <w:p>
+      <w:pPr>
+        <w:jc w:val="center"/>
+        <w:rPr>
+          <w:sz w:val="24"/>
+        </w:rPr>
+      </w:pPr>
+    </w:p>
     <w:sectPr>
+      <w:headerReference w:type="default" r:id="rId14"/>
+      <w:footerReference w:type="default" r:id="rId15"/>
       <w:pgSz w:w="11906" w:h="16838"/>
       <w:pgMar w:top="1417" w:right="1417" w:bottom="1417" w:left="1417" w:header="708" w:footer="708" w:gutter="0"/>
       <w:cols w:space="708"/>
@@ -52,6 +1995,366 @@
     </w:sectPr>
   </w:body>
 </w:document>
+</file>
+
+<file path=word/endnotes.xml><?xml version="1.0" encoding="utf-8"?>
+<w:endnotes xmlns:wpc="http://schemas.microsoft.com/office/word/2010/wordprocessingCanvas" xmlns:cx="http://schemas.microsoft.com/office/drawing/2014/chartex" xmlns:mc="http://schemas.openxmlformats.org/markup-compatibility/2006" xmlns:o="urn:schemas-microsoft-com:office:office" xmlns:r="http://schemas.openxmlformats.org/officeDocument/2006/relationships" xmlns:m="http://schemas.openxmlformats.org/officeDocument/2006/math" xmlns:v="urn:schemas-microsoft-com:vml" xmlns:wp14="http://schemas.microsoft.com/office/word/2010/wordprocessingDrawing" xmlns:wp="http://schemas.openxmlformats.org/drawingml/2006/wordprocessingDrawing" xmlns:w10="urn:schemas-microsoft-com:office:word" xmlns:w="http://schemas.openxmlformats.org/wordprocessingml/2006/main" xmlns:w14="http://schemas.microsoft.com/office/word/2010/wordml" xmlns:w15="http://schemas.microsoft.com/office/word/2012/wordml" xmlns:w16se="http://schemas.microsoft.com/office/word/2015/wordml/symex" xmlns:wpg="http://schemas.microsoft.com/office/word/2010/wordprocessingGroup" xmlns:wpi="http://schemas.microsoft.com/office/word/2010/wordprocessingInk" xmlns:wne="http://schemas.microsoft.com/office/word/2006/wordml" xmlns:wps="http://schemas.microsoft.com/office/word/2010/wordprocessingShape" mc:Ignorable="w14 w15 w16se wp14">
+  <w:endnote w:type="separator" w:id="-1">
+    <w:p>
+      <w:pPr>
+        <w:spacing w:after="0" w:line="240" w:lineRule="auto"/>
+      </w:pPr>
+      <w:r>
+        <w:separator/>
+      </w:r>
+    </w:p>
+  </w:endnote>
+  <w:endnote w:type="continuationSeparator" w:id="0">
+    <w:p>
+      <w:pPr>
+        <w:spacing w:after="0" w:line="240" w:lineRule="auto"/>
+      </w:pPr>
+      <w:r>
+        <w:continuationSeparator/>
+      </w:r>
+    </w:p>
+  </w:endnote>
+</w:endnotes>
+</file>
+
+<file path=word/footer1.xml><?xml version="1.0" encoding="utf-8"?>
+<w:ftr xmlns:wpc="http://schemas.microsoft.com/office/word/2010/wordprocessingCanvas" xmlns:cx="http://schemas.microsoft.com/office/drawing/2014/chartex" xmlns:mc="http://schemas.openxmlformats.org/markup-compatibility/2006" xmlns:o="urn:schemas-microsoft-com:office:office" xmlns:r="http://schemas.openxmlformats.org/officeDocument/2006/relationships" xmlns:m="http://schemas.openxmlformats.org/officeDocument/2006/math" xmlns:v="urn:schemas-microsoft-com:vml" xmlns:wp14="http://schemas.microsoft.com/office/word/2010/wordprocessingDrawing" xmlns:wp="http://schemas.openxmlformats.org/drawingml/2006/wordprocessingDrawing" xmlns:w10="urn:schemas-microsoft-com:office:word" xmlns:w="http://schemas.openxmlformats.org/wordprocessingml/2006/main" xmlns:w14="http://schemas.microsoft.com/office/word/2010/wordml" xmlns:w15="http://schemas.microsoft.com/office/word/2012/wordml" xmlns:w16se="http://schemas.microsoft.com/office/word/2015/wordml/symex" xmlns:wpg="http://schemas.microsoft.com/office/word/2010/wordprocessingGroup" xmlns:wpi="http://schemas.microsoft.com/office/word/2010/wordprocessingInk" xmlns:wne="http://schemas.microsoft.com/office/word/2006/wordml" xmlns:wps="http://schemas.microsoft.com/office/word/2010/wordprocessingShape" mc:Ignorable="w14 w15 w16se wp14">
+  <w:p>
+    <w:pPr>
+      <w:pStyle w:val="En-tte"/>
+      <w:jc w:val="center"/>
+      <w:rPr>
+        <w:i/>
+      </w:rPr>
+    </w:pPr>
+    <w:r>
+      <w:rPr>
+        <w:i/>
+      </w:rPr>
+      <w:t xml:space="preserve">Thomas </w:t>
+    </w:r>
+    <w:proofErr w:type="spellStart"/>
+    <w:r>
+      <w:rPr>
+        <w:i/>
+      </w:rPr>
+      <w:t>Yalap</w:t>
+    </w:r>
+    <w:proofErr w:type="spellEnd"/>
+    <w:r>
+      <w:rPr>
+        <w:i/>
+      </w:rPr>
+      <w:t xml:space="preserve"> – </w:t>
+    </w:r>
+    <w:proofErr w:type="spellStart"/>
+    <w:r>
+      <w:rPr>
+        <w:i/>
+      </w:rPr>
+      <w:t>Yanish</w:t>
+    </w:r>
+    <w:proofErr w:type="spellEnd"/>
+    <w:r>
+      <w:rPr>
+        <w:i/>
+      </w:rPr>
+      <w:t xml:space="preserve"> </w:t>
+    </w:r>
+    <w:proofErr w:type="spellStart"/>
+    <w:r>
+      <w:rPr>
+        <w:i/>
+      </w:rPr>
+      <w:t>Bujhun</w:t>
+    </w:r>
+    <w:proofErr w:type="spellEnd"/>
+  </w:p>
+  <w:p>
+    <w:pPr>
+      <w:pStyle w:val="Pieddepage"/>
+    </w:pPr>
+  </w:p>
+</w:ftr>
+</file>
+
+<file path=word/footnotes.xml><?xml version="1.0" encoding="utf-8"?>
+<w:footnotes xmlns:wpc="http://schemas.microsoft.com/office/word/2010/wordprocessingCanvas" xmlns:cx="http://schemas.microsoft.com/office/drawing/2014/chartex" xmlns:mc="http://schemas.openxmlformats.org/markup-compatibility/2006" xmlns:o="urn:schemas-microsoft-com:office:office" xmlns:r="http://schemas.openxmlformats.org/officeDocument/2006/relationships" xmlns:m="http://schemas.openxmlformats.org/officeDocument/2006/math" xmlns:v="urn:schemas-microsoft-com:vml" xmlns:wp14="http://schemas.microsoft.com/office/word/2010/wordprocessingDrawing" xmlns:wp="http://schemas.openxmlformats.org/drawingml/2006/wordprocessingDrawing" xmlns:w10="urn:schemas-microsoft-com:office:word" xmlns:w="http://schemas.openxmlformats.org/wordprocessingml/2006/main" xmlns:w14="http://schemas.microsoft.com/office/word/2010/wordml" xmlns:w15="http://schemas.microsoft.com/office/word/2012/wordml" xmlns:w16se="http://schemas.microsoft.com/office/word/2015/wordml/symex" xmlns:wpg="http://schemas.microsoft.com/office/word/2010/wordprocessingGroup" xmlns:wpi="http://schemas.microsoft.com/office/word/2010/wordprocessingInk" xmlns:wne="http://schemas.microsoft.com/office/word/2006/wordml" xmlns:wps="http://schemas.microsoft.com/office/word/2010/wordprocessingShape" mc:Ignorable="w14 w15 w16se wp14">
+  <w:footnote w:type="separator" w:id="-1">
+    <w:p>
+      <w:pPr>
+        <w:spacing w:after="0" w:line="240" w:lineRule="auto"/>
+      </w:pPr>
+      <w:r>
+        <w:separator/>
+      </w:r>
+    </w:p>
+  </w:footnote>
+  <w:footnote w:type="continuationSeparator" w:id="0">
+    <w:p>
+      <w:pPr>
+        <w:spacing w:after="0" w:line="240" w:lineRule="auto"/>
+      </w:pPr>
+      <w:r>
+        <w:continuationSeparator/>
+      </w:r>
+    </w:p>
+  </w:footnote>
+</w:footnotes>
+</file>
+
+<file path=word/header1.xml><?xml version="1.0" encoding="utf-8"?>
+<w:hdr xmlns:wpc="http://schemas.microsoft.com/office/word/2010/wordprocessingCanvas" xmlns:cx="http://schemas.microsoft.com/office/drawing/2014/chartex" xmlns:mc="http://schemas.openxmlformats.org/markup-compatibility/2006" xmlns:o="urn:schemas-microsoft-com:office:office" xmlns:r="http://schemas.openxmlformats.org/officeDocument/2006/relationships" xmlns:m="http://schemas.openxmlformats.org/officeDocument/2006/math" xmlns:v="urn:schemas-microsoft-com:vml" xmlns:wp14="http://schemas.microsoft.com/office/word/2010/wordprocessingDrawing" xmlns:wp="http://schemas.openxmlformats.org/drawingml/2006/wordprocessingDrawing" xmlns:w10="urn:schemas-microsoft-com:office:word" xmlns:w="http://schemas.openxmlformats.org/wordprocessingml/2006/main" xmlns:w14="http://schemas.microsoft.com/office/word/2010/wordml" xmlns:w15="http://schemas.microsoft.com/office/word/2012/wordml" xmlns:w16se="http://schemas.microsoft.com/office/word/2015/wordml/symex" xmlns:wpg="http://schemas.microsoft.com/office/word/2010/wordprocessingGroup" xmlns:wpi="http://schemas.microsoft.com/office/word/2010/wordprocessingInk" xmlns:wne="http://schemas.microsoft.com/office/word/2006/wordml" xmlns:wps="http://schemas.microsoft.com/office/word/2010/wordprocessingShape" mc:Ignorable="w14 w15 w16se wp14">
+  <w:p>
+    <w:pPr>
+      <w:pStyle w:val="En-tte"/>
+      <w:jc w:val="center"/>
+      <w:rPr>
+        <w:i/>
+      </w:rPr>
+    </w:pPr>
+  </w:p>
+</w:hdr>
+</file>
+
+<file path=word/numbering.xml><?xml version="1.0" encoding="utf-8"?>
+<w:numbering xmlns:wpc="http://schemas.microsoft.com/office/word/2010/wordprocessingCanvas" xmlns:cx="http://schemas.microsoft.com/office/drawing/2014/chartex" xmlns:mc="http://schemas.openxmlformats.org/markup-compatibility/2006" xmlns:o="urn:schemas-microsoft-com:office:office" xmlns:r="http://schemas.openxmlformats.org/officeDocument/2006/relationships" xmlns:m="http://schemas.openxmlformats.org/officeDocument/2006/math" xmlns:v="urn:schemas-microsoft-com:vml" xmlns:wp14="http://schemas.microsoft.com/office/word/2010/wordprocessingDrawing" xmlns:wp="http://schemas.openxmlformats.org/drawingml/2006/wordprocessingDrawing" xmlns:w10="urn:schemas-microsoft-com:office:word" xmlns:w="http://schemas.openxmlformats.org/wordprocessingml/2006/main" xmlns:w14="http://schemas.microsoft.com/office/word/2010/wordml" xmlns:w15="http://schemas.microsoft.com/office/word/2012/wordml" xmlns:w16se="http://schemas.microsoft.com/office/word/2015/wordml/symex" xmlns:wpg="http://schemas.microsoft.com/office/word/2010/wordprocessingGroup" xmlns:wpi="http://schemas.microsoft.com/office/word/2010/wordprocessingInk" xmlns:wne="http://schemas.microsoft.com/office/word/2006/wordml" xmlns:wps="http://schemas.microsoft.com/office/word/2010/wordprocessingShape" mc:Ignorable="w14 w15 w16se wp14">
+  <w:abstractNum w:abstractNumId="0" w15:restartNumberingAfterBreak="0">
+    <w:nsid w:val="12806E3D"/>
+    <w:multiLevelType w:val="hybridMultilevel"/>
+    <w:tmpl w:val="58D0BA30"/>
+    <w:lvl w:ilvl="0" w:tplc="BEFEA054">
+      <w:numFmt w:val="bullet"/>
+      <w:lvlText w:val="-"/>
+      <w:lvlJc w:val="left"/>
+      <w:pPr>
+        <w:ind w:left="5316" w:hanging="360"/>
+      </w:pPr>
+      <w:rPr>
+        <w:rFonts w:ascii="Calibri" w:eastAsiaTheme="minorHAnsi" w:hAnsi="Calibri" w:cs="Calibri" w:hint="default"/>
+      </w:rPr>
+    </w:lvl>
+    <w:lvl w:ilvl="1" w:tplc="040C0003" w:tentative="1">
+      <w:start w:val="1"/>
+      <w:numFmt w:val="bullet"/>
+      <w:lvlText w:val="o"/>
+      <w:lvlJc w:val="left"/>
+      <w:pPr>
+        <w:ind w:left="6036" w:hanging="360"/>
+      </w:pPr>
+      <w:rPr>
+        <w:rFonts w:ascii="Courier New" w:hAnsi="Courier New" w:cs="Courier New" w:hint="default"/>
+      </w:rPr>
+    </w:lvl>
+    <w:lvl w:ilvl="2" w:tplc="040C0005" w:tentative="1">
+      <w:start w:val="1"/>
+      <w:numFmt w:val="bullet"/>
+      <w:lvlText w:val=""/>
+      <w:lvlJc w:val="left"/>
+      <w:pPr>
+        <w:ind w:left="6756" w:hanging="360"/>
+      </w:pPr>
+      <w:rPr>
+        <w:rFonts w:ascii="Wingdings" w:hAnsi="Wingdings" w:hint="default"/>
+      </w:rPr>
+    </w:lvl>
+    <w:lvl w:ilvl="3" w:tplc="040C0001" w:tentative="1">
+      <w:start w:val="1"/>
+      <w:numFmt w:val="bullet"/>
+      <w:lvlText w:val=""/>
+      <w:lvlJc w:val="left"/>
+      <w:pPr>
+        <w:ind w:left="7476" w:hanging="360"/>
+      </w:pPr>
+      <w:rPr>
+        <w:rFonts w:ascii="Symbol" w:hAnsi="Symbol" w:hint="default"/>
+      </w:rPr>
+    </w:lvl>
+    <w:lvl w:ilvl="4" w:tplc="040C0003" w:tentative="1">
+      <w:start w:val="1"/>
+      <w:numFmt w:val="bullet"/>
+      <w:lvlText w:val="o"/>
+      <w:lvlJc w:val="left"/>
+      <w:pPr>
+        <w:ind w:left="8196" w:hanging="360"/>
+      </w:pPr>
+      <w:rPr>
+        <w:rFonts w:ascii="Courier New" w:hAnsi="Courier New" w:cs="Courier New" w:hint="default"/>
+      </w:rPr>
+    </w:lvl>
+    <w:lvl w:ilvl="5" w:tplc="040C0005" w:tentative="1">
+      <w:start w:val="1"/>
+      <w:numFmt w:val="bullet"/>
+      <w:lvlText w:val=""/>
+      <w:lvlJc w:val="left"/>
+      <w:pPr>
+        <w:ind w:left="8916" w:hanging="360"/>
+      </w:pPr>
+      <w:rPr>
+        <w:rFonts w:ascii="Wingdings" w:hAnsi="Wingdings" w:hint="default"/>
+      </w:rPr>
+    </w:lvl>
+    <w:lvl w:ilvl="6" w:tplc="040C0001" w:tentative="1">
+      <w:start w:val="1"/>
+      <w:numFmt w:val="bullet"/>
+      <w:lvlText w:val=""/>
+      <w:lvlJc w:val="left"/>
+      <w:pPr>
+        <w:ind w:left="9636" w:hanging="360"/>
+      </w:pPr>
+      <w:rPr>
+        <w:rFonts w:ascii="Symbol" w:hAnsi="Symbol" w:hint="default"/>
+      </w:rPr>
+    </w:lvl>
+    <w:lvl w:ilvl="7" w:tplc="040C0003" w:tentative="1">
+      <w:start w:val="1"/>
+      <w:numFmt w:val="bullet"/>
+      <w:lvlText w:val="o"/>
+      <w:lvlJc w:val="left"/>
+      <w:pPr>
+        <w:ind w:left="10356" w:hanging="360"/>
+      </w:pPr>
+      <w:rPr>
+        <w:rFonts w:ascii="Courier New" w:hAnsi="Courier New" w:cs="Courier New" w:hint="default"/>
+      </w:rPr>
+    </w:lvl>
+    <w:lvl w:ilvl="8" w:tplc="040C0005" w:tentative="1">
+      <w:start w:val="1"/>
+      <w:numFmt w:val="bullet"/>
+      <w:lvlText w:val=""/>
+      <w:lvlJc w:val="left"/>
+      <w:pPr>
+        <w:ind w:left="11076" w:hanging="360"/>
+      </w:pPr>
+      <w:rPr>
+        <w:rFonts w:ascii="Wingdings" w:hAnsi="Wingdings" w:hint="default"/>
+      </w:rPr>
+    </w:lvl>
+  </w:abstractNum>
+  <w:abstractNum w:abstractNumId="1" w15:restartNumberingAfterBreak="0">
+    <w:nsid w:val="3B2955C4"/>
+    <w:multiLevelType w:val="hybridMultilevel"/>
+    <w:tmpl w:val="014C265C"/>
+    <w:lvl w:ilvl="0" w:tplc="4E22DBB4">
+      <w:numFmt w:val="bullet"/>
+      <w:lvlText w:val="-"/>
+      <w:lvlJc w:val="left"/>
+      <w:pPr>
+        <w:ind w:left="720" w:hanging="360"/>
+      </w:pPr>
+      <w:rPr>
+        <w:rFonts w:ascii="Calibri" w:eastAsiaTheme="minorHAnsi" w:hAnsi="Calibri" w:cs="Calibri" w:hint="default"/>
+      </w:rPr>
+    </w:lvl>
+    <w:lvl w:ilvl="1" w:tplc="040C0003" w:tentative="1">
+      <w:start w:val="1"/>
+      <w:numFmt w:val="bullet"/>
+      <w:lvlText w:val="o"/>
+      <w:lvlJc w:val="left"/>
+      <w:pPr>
+        <w:ind w:left="1440" w:hanging="360"/>
+      </w:pPr>
+      <w:rPr>
+        <w:rFonts w:ascii="Courier New" w:hAnsi="Courier New" w:cs="Courier New" w:hint="default"/>
+      </w:rPr>
+    </w:lvl>
+    <w:lvl w:ilvl="2" w:tplc="040C0005" w:tentative="1">
+      <w:start w:val="1"/>
+      <w:numFmt w:val="bullet"/>
+      <w:lvlText w:val=""/>
+      <w:lvlJc w:val="left"/>
+      <w:pPr>
+        <w:ind w:left="2160" w:hanging="360"/>
+      </w:pPr>
+      <w:rPr>
+        <w:rFonts w:ascii="Wingdings" w:hAnsi="Wingdings" w:hint="default"/>
+      </w:rPr>
+    </w:lvl>
+    <w:lvl w:ilvl="3" w:tplc="040C0001" w:tentative="1">
+      <w:start w:val="1"/>
+      <w:numFmt w:val="bullet"/>
+      <w:lvlText w:val=""/>
+      <w:lvlJc w:val="left"/>
+      <w:pPr>
+        <w:ind w:left="2880" w:hanging="360"/>
+      </w:pPr>
+      <w:rPr>
+        <w:rFonts w:ascii="Symbol" w:hAnsi="Symbol" w:hint="default"/>
+      </w:rPr>
+    </w:lvl>
+    <w:lvl w:ilvl="4" w:tplc="040C0003" w:tentative="1">
+      <w:start w:val="1"/>
+      <w:numFmt w:val="bullet"/>
+      <w:lvlText w:val="o"/>
+      <w:lvlJc w:val="left"/>
+      <w:pPr>
+        <w:ind w:left="3600" w:hanging="360"/>
+      </w:pPr>
+      <w:rPr>
+        <w:rFonts w:ascii="Courier New" w:hAnsi="Courier New" w:cs="Courier New" w:hint="default"/>
+      </w:rPr>
+    </w:lvl>
+    <w:lvl w:ilvl="5" w:tplc="040C0005" w:tentative="1">
+      <w:start w:val="1"/>
+      <w:numFmt w:val="bullet"/>
+      <w:lvlText w:val=""/>
+      <w:lvlJc w:val="left"/>
+      <w:pPr>
+        <w:ind w:left="4320" w:hanging="360"/>
+      </w:pPr>
+      <w:rPr>
+        <w:rFonts w:ascii="Wingdings" w:hAnsi="Wingdings" w:hint="default"/>
+      </w:rPr>
+    </w:lvl>
+    <w:lvl w:ilvl="6" w:tplc="040C0001" w:tentative="1">
+      <w:start w:val="1"/>
+      <w:numFmt w:val="bullet"/>
+      <w:lvlText w:val=""/>
+      <w:lvlJc w:val="left"/>
+      <w:pPr>
+        <w:ind w:left="5040" w:hanging="360"/>
+      </w:pPr>
+      <w:rPr>
+        <w:rFonts w:ascii="Symbol" w:hAnsi="Symbol" w:hint="default"/>
+      </w:rPr>
+    </w:lvl>
+    <w:lvl w:ilvl="7" w:tplc="040C0003" w:tentative="1">
+      <w:start w:val="1"/>
+      <w:numFmt w:val="bullet"/>
+      <w:lvlText w:val="o"/>
+      <w:lvlJc w:val="left"/>
+      <w:pPr>
+        <w:ind w:left="5760" w:hanging="360"/>
+      </w:pPr>
+      <w:rPr>
+        <w:rFonts w:ascii="Courier New" w:hAnsi="Courier New" w:cs="Courier New" w:hint="default"/>
+      </w:rPr>
+    </w:lvl>
+    <w:lvl w:ilvl="8" w:tplc="040C0005" w:tentative="1">
+      <w:start w:val="1"/>
+      <w:numFmt w:val="bullet"/>
+      <w:lvlText w:val=""/>
+      <w:lvlJc w:val="left"/>
+      <w:pPr>
+        <w:ind w:left="6480" w:hanging="360"/>
+      </w:pPr>
+      <w:rPr>
+        <w:rFonts w:ascii="Wingdings" w:hAnsi="Wingdings" w:hint="default"/>
+      </w:rPr>
+    </w:lvl>
+  </w:abstractNum>
+  <w:num w:numId="1">
+    <w:abstractNumId w:val="0"/>
+  </w:num>
+  <w:num w:numId="2">
+    <w:abstractNumId w:val="1"/>
+  </w:num>
+</w:numbering>
 </file>
 
 <file path=word/styles.xml><?xml version="1.0" encoding="utf-8"?>
@@ -475,6 +2778,61 @@
     <w:semiHidden/>
     <w:unhideWhenUsed/>
   </w:style>
+  <w:style w:type="paragraph" w:styleId="Paragraphedeliste">
+    <w:name w:val="List Paragraph"/>
+    <w:basedOn w:val="Normal"/>
+    <w:uiPriority w:val="34"/>
+    <w:qFormat/>
+    <w:rsid w:val="000C009B"/>
+    <w:pPr>
+      <w:ind w:left="720"/>
+      <w:contextualSpacing/>
+    </w:pPr>
+  </w:style>
+  <w:style w:type="paragraph" w:styleId="En-tte">
+    <w:name w:val="header"/>
+    <w:basedOn w:val="Normal"/>
+    <w:link w:val="En-tteCar"/>
+    <w:uiPriority w:val="99"/>
+    <w:unhideWhenUsed/>
+    <w:rsid w:val="006A49F5"/>
+    <w:pPr>
+      <w:tabs>
+        <w:tab w:val="center" w:pos="4536"/>
+        <w:tab w:val="right" w:pos="9072"/>
+      </w:tabs>
+      <w:spacing w:after="0" w:line="240" w:lineRule="auto"/>
+    </w:pPr>
+  </w:style>
+  <w:style w:type="character" w:customStyle="1" w:styleId="En-tteCar">
+    <w:name w:val="En-tête Car"/>
+    <w:basedOn w:val="Policepardfaut"/>
+    <w:link w:val="En-tte"/>
+    <w:uiPriority w:val="99"/>
+    <w:rsid w:val="006A49F5"/>
+  </w:style>
+  <w:style w:type="paragraph" w:styleId="Pieddepage">
+    <w:name w:val="footer"/>
+    <w:basedOn w:val="Normal"/>
+    <w:link w:val="PieddepageCar"/>
+    <w:uiPriority w:val="99"/>
+    <w:unhideWhenUsed/>
+    <w:rsid w:val="006A49F5"/>
+    <w:pPr>
+      <w:tabs>
+        <w:tab w:val="center" w:pos="4536"/>
+        <w:tab w:val="right" w:pos="9072"/>
+      </w:tabs>
+      <w:spacing w:after="0" w:line="240" w:lineRule="auto"/>
+    </w:pPr>
+  </w:style>
+  <w:style w:type="character" w:customStyle="1" w:styleId="PieddepageCar">
+    <w:name w:val="Pied de page Car"/>
+    <w:basedOn w:val="Policepardfaut"/>
+    <w:link w:val="Pieddepage"/>
+    <w:uiPriority w:val="99"/>
+    <w:rsid w:val="006A49F5"/>
+  </w:style>
 </w:styles>
 </file>
 

</xml_diff>

<commit_message>
Modification word documentation développeur et diagramme site
</commit_message>
<xml_diff>
--- a/Document développeur.docx
+++ b/Document développeur.docx
@@ -1,6 +1,6 @@
 
 <file path=word/document.xml><?xml version="1.0" encoding="utf-8"?>
-<w:document xmlns:wpc="http://schemas.microsoft.com/office/word/2010/wordprocessingCanvas" xmlns:cx="http://schemas.microsoft.com/office/drawing/2014/chartex" xmlns:mc="http://schemas.openxmlformats.org/markup-compatibility/2006" xmlns:o="urn:schemas-microsoft-com:office:office" xmlns:r="http://schemas.openxmlformats.org/officeDocument/2006/relationships" xmlns:m="http://schemas.openxmlformats.org/officeDocument/2006/math" xmlns:v="urn:schemas-microsoft-com:vml" xmlns:wp14="http://schemas.microsoft.com/office/word/2010/wordprocessingDrawing" xmlns:wp="http://schemas.openxmlformats.org/drawingml/2006/wordprocessingDrawing" xmlns:w10="urn:schemas-microsoft-com:office:word" xmlns:w="http://schemas.openxmlformats.org/wordprocessingml/2006/main" xmlns:w14="http://schemas.microsoft.com/office/word/2010/wordml" xmlns:w15="http://schemas.microsoft.com/office/word/2012/wordml" xmlns:w16se="http://schemas.microsoft.com/office/word/2015/wordml/symex" xmlns:wpg="http://schemas.microsoft.com/office/word/2010/wordprocessingGroup" xmlns:wpi="http://schemas.microsoft.com/office/word/2010/wordprocessingInk" xmlns:wne="http://schemas.microsoft.com/office/word/2006/wordml" xmlns:wps="http://schemas.microsoft.com/office/word/2010/wordprocessingShape" mc:Ignorable="w14 w15 w16se wp14">
+<w:document xmlns:wpc="http://schemas.microsoft.com/office/word/2010/wordprocessingCanvas" xmlns:mc="http://schemas.openxmlformats.org/markup-compatibility/2006" xmlns:o="urn:schemas-microsoft-com:office:office" xmlns:r="http://schemas.openxmlformats.org/officeDocument/2006/relationships" xmlns:m="http://schemas.openxmlformats.org/officeDocument/2006/math" xmlns:v="urn:schemas-microsoft-com:vml" xmlns:wp14="http://schemas.microsoft.com/office/word/2010/wordprocessingDrawing" xmlns:wp="http://schemas.openxmlformats.org/drawingml/2006/wordprocessingDrawing" xmlns:w10="urn:schemas-microsoft-com:office:word" xmlns:w="http://schemas.openxmlformats.org/wordprocessingml/2006/main" xmlns:w14="http://schemas.microsoft.com/office/word/2010/wordml" xmlns:w15="http://schemas.microsoft.com/office/word/2012/wordml" xmlns:wpg="http://schemas.microsoft.com/office/word/2010/wordprocessingGroup" xmlns:wpi="http://schemas.microsoft.com/office/word/2010/wordprocessingInk" xmlns:wne="http://schemas.microsoft.com/office/word/2006/wordml" xmlns:wps="http://schemas.microsoft.com/office/word/2010/wordprocessingShape" mc:Ignorable="w14 w15 wp14">
   <w:body>
     <w:p>
       <w:pPr>
@@ -65,27 +65,28 @@
     <w:p>
       <w:pPr>
         <w:rPr>
-          <w:b/>
-          <w:sz w:val="24"/>
-        </w:rPr>
-      </w:pPr>
-      <w:r>
-        <w:rPr>
           <w:noProof/>
           <w:lang w:eastAsia="fr-FR"/>
         </w:rPr>
+      </w:pPr>
+    </w:p>
+    <w:p>
+      <w:pPr>
+        <w:jc w:val="center"/>
+        <w:rPr>
+          <w:b/>
+          <w:sz w:val="24"/>
+        </w:rPr>
+      </w:pPr>
+      <w:r>
+        <w:rPr>
+          <w:noProof/>
+          <w:lang w:eastAsia="fr-FR"/>
+        </w:rPr>
         <w:drawing>
-          <wp:anchor distT="0" distB="0" distL="114300" distR="114300" simplePos="0" relativeHeight="251658240" behindDoc="1" locked="0" layoutInCell="1" allowOverlap="1">
-            <wp:simplePos x="0" y="0"/>
-            <wp:positionH relativeFrom="margin">
-              <wp:align>left</wp:align>
-            </wp:positionH>
-            <wp:positionV relativeFrom="paragraph">
-              <wp:posOffset>214630</wp:posOffset>
-            </wp:positionV>
-            <wp:extent cx="5594350" cy="2667000"/>
-            <wp:effectExtent l="0" t="0" r="6350" b="0"/>
-            <wp:wrapNone/>
+          <wp:inline distT="0" distB="0" distL="0" distR="0" wp14:anchorId="5D69FB2D" wp14:editId="4A79D26C">
+            <wp:extent cx="5080635" cy="2421924"/>
+            <wp:effectExtent l="0" t="0" r="5715" b="0"/>
             <wp:docPr id="1" name="Image 1"/>
             <wp:cNvGraphicFramePr>
               <a:graphicFrameLocks xmlns:a="http://schemas.openxmlformats.org/drawingml/2006/main" noChangeAspect="1"/>
@@ -98,20 +99,14 @@
                     <pic:cNvPicPr/>
                   </pic:nvPicPr>
                   <pic:blipFill rotWithShape="1">
-                    <a:blip r:embed="rId7" cstate="print">
-                      <a:extLst>
-                        <a:ext uri="{28A0092B-C50C-407E-A947-70E740481C1C}">
-                          <a14:useLocalDpi xmlns:a14="http://schemas.microsoft.com/office/drawing/2010/main" val="0"/>
-                        </a:ext>
-                      </a:extLst>
-                    </a:blip>
-                    <a:srcRect l="220" t="5683" r="2667" b="12012"/>
+                    <a:blip r:embed="rId7"/>
+                    <a:srcRect l="11798" t="15640" b="9582"/>
                     <a:stretch/>
                   </pic:blipFill>
                   <pic:spPr bwMode="auto">
                     <a:xfrm>
                       <a:off x="0" y="0"/>
-                      <a:ext cx="5594350" cy="2667000"/>
+                      <a:ext cx="5081098" cy="2422145"/>
                     </a:xfrm>
                     <a:prstGeom prst="rect">
                       <a:avLst/>
@@ -128,79 +123,9 @@
                 </pic:pic>
               </a:graphicData>
             </a:graphic>
-          </wp:anchor>
+          </wp:inline>
         </w:drawing>
       </w:r>
-    </w:p>
-    <w:p>
-      <w:pPr>
-        <w:rPr>
-          <w:sz w:val="24"/>
-        </w:rPr>
-      </w:pPr>
-    </w:p>
-    <w:p>
-      <w:pPr>
-        <w:rPr>
-          <w:sz w:val="24"/>
-        </w:rPr>
-      </w:pPr>
-    </w:p>
-    <w:p>
-      <w:pPr>
-        <w:rPr>
-          <w:sz w:val="24"/>
-        </w:rPr>
-      </w:pPr>
-    </w:p>
-    <w:p>
-      <w:pPr>
-        <w:rPr>
-          <w:sz w:val="24"/>
-        </w:rPr>
-      </w:pPr>
-    </w:p>
-    <w:p>
-      <w:pPr>
-        <w:rPr>
-          <w:sz w:val="24"/>
-        </w:rPr>
-      </w:pPr>
-    </w:p>
-    <w:p>
-      <w:pPr>
-        <w:rPr>
-          <w:sz w:val="24"/>
-        </w:rPr>
-      </w:pPr>
-    </w:p>
-    <w:p>
-      <w:pPr>
-        <w:rPr>
-          <w:sz w:val="24"/>
-        </w:rPr>
-      </w:pPr>
-    </w:p>
-    <w:p>
-      <w:pPr>
-        <w:rPr>
-          <w:sz w:val="24"/>
-        </w:rPr>
-      </w:pPr>
-    </w:p>
-    <w:p>
-      <w:pPr>
-        <w:rPr>
-          <w:sz w:val="24"/>
-        </w:rPr>
-      </w:pPr>
-    </w:p>
-    <w:p>
-      <w:pPr>
-        <w:rPr>
-          <w:sz w:val="24"/>
-        </w:rPr>
-      </w:pPr>
     </w:p>
     <w:p>
       <w:pPr>
@@ -386,15 +311,22 @@
           <w:sz w:val="24"/>
         </w:rPr>
       </w:pPr>
+    </w:p>
+    <w:p>
+      <w:pPr>
+        <w:rPr>
+          <w:sz w:val="24"/>
+        </w:rPr>
+      </w:pPr>
+    </w:p>
+    <w:p>
+      <w:pPr>
+        <w:rPr>
+          <w:sz w:val="24"/>
+        </w:rPr>
+      </w:pPr>
       <w:bookmarkStart w:id="0" w:name="_GoBack"/>
       <w:bookmarkEnd w:id="0"/>
-    </w:p>
-    <w:p>
-      <w:pPr>
-        <w:rPr>
-          <w:sz w:val="24"/>
-        </w:rPr>
-      </w:pPr>
     </w:p>
     <w:p>
       <w:pPr>
@@ -707,25 +639,7 @@
         <w:rPr>
           <w:sz w:val="24"/>
         </w:rPr>
-        <w:t>Dans le dossier « </w:t>
-      </w:r>
-      <w:r>
-        <w:rPr>
-          <w:sz w:val="24"/>
-        </w:rPr>
-        <w:t>emploi</w:t>
-      </w:r>
-      <w:r>
-        <w:rPr>
-          <w:sz w:val="24"/>
-        </w:rPr>
-        <w:t xml:space="preserve"> », il y’a tous ce qui correspond au style </w:t>
-      </w:r>
-      <w:r>
-        <w:rPr>
-          <w:sz w:val="24"/>
-        </w:rPr>
-        <w:t>de la page emploi</w:t>
+        <w:t>Dans le dossier « emploi », il y’a tous ce qui correspond au style de la page emploi</w:t>
       </w:r>
     </w:p>
     <w:p>
@@ -781,25 +695,7 @@
         <w:rPr>
           <w:sz w:val="24"/>
         </w:rPr>
-        <w:t>Dans le dossier « </w:t>
-      </w:r>
-      <w:r>
-        <w:rPr>
-          <w:sz w:val="24"/>
-        </w:rPr>
-        <w:t>exportation</w:t>
-      </w:r>
-      <w:r>
-        <w:rPr>
-          <w:sz w:val="24"/>
-        </w:rPr>
-        <w:t xml:space="preserve"> », il y’a tous ce qui correspond au </w:t>
-      </w:r>
-      <w:r>
-        <w:rPr>
-          <w:sz w:val="24"/>
-        </w:rPr>
-        <w:t xml:space="preserve">exportation des données en différents format (PDF, Word, </w:t>
+        <w:t xml:space="preserve">Dans le dossier « exportation », il y’a tous ce qui correspond au exportation des données en différents format (PDF, Word, </w:t>
       </w:r>
       <w:r>
         <w:rPr>
@@ -1032,31 +928,7 @@
         <w:rPr>
           <w:sz w:val="24"/>
         </w:rPr>
-        <w:t>Dans le dossier « f</w:t>
-      </w:r>
-      <w:r>
-        <w:rPr>
-          <w:sz w:val="24"/>
-        </w:rPr>
-        <w:t>onts</w:t>
-      </w:r>
-      <w:r>
-        <w:rPr>
-          <w:sz w:val="24"/>
-        </w:rPr>
-        <w:t xml:space="preserve"> », il y’a toutes les </w:t>
-      </w:r>
-      <w:r>
-        <w:rPr>
-          <w:sz w:val="24"/>
-        </w:rPr>
-        <w:t>images de fond</w:t>
-      </w:r>
-      <w:r>
-        <w:rPr>
-          <w:sz w:val="24"/>
-        </w:rPr>
-        <w:t xml:space="preserve"> qui corresponde au</w:t>
+        <w:t>Dans le dossier « fonts », il y’a toutes les images de fond qui corresponde au</w:t>
       </w:r>
       <w:r>
         <w:rPr>
@@ -1761,13 +1633,7 @@
         <w:rPr>
           <w:sz w:val="24"/>
         </w:rPr>
-        <w:t>vendor</w:t>
-      </w:r>
-      <w:r>
-        <w:rPr>
-          <w:sz w:val="24"/>
-        </w:rPr>
-        <w:t>2</w:t>
+        <w:t>vendor2</w:t>
       </w:r>
       <w:r>
         <w:rPr>
@@ -1818,13 +1684,7 @@
         <w:rPr>
           <w:sz w:val="24"/>
         </w:rPr>
-        <w:t>vendor</w:t>
-      </w:r>
-      <w:r>
-        <w:rPr>
-          <w:sz w:val="24"/>
-        </w:rPr>
-        <w:t>s</w:t>
+        <w:t>vendors</w:t>
       </w:r>
       <w:proofErr w:type="spellEnd"/>
       <w:r>
@@ -1889,13 +1749,7 @@
         <w:rPr>
           <w:sz w:val="24"/>
         </w:rPr>
-        <w:t>…)</w:t>
-      </w:r>
-      <w:r>
-        <w:rPr>
-          <w:sz w:val="24"/>
-        </w:rPr>
-        <w:t xml:space="preserve"> </w:t>
+        <w:t xml:space="preserve">…) </w:t>
       </w:r>
     </w:p>
     <w:p>
@@ -1998,7 +1852,7 @@
 </file>
 
 <file path=word/endnotes.xml><?xml version="1.0" encoding="utf-8"?>
-<w:endnotes xmlns:wpc="http://schemas.microsoft.com/office/word/2010/wordprocessingCanvas" xmlns:cx="http://schemas.microsoft.com/office/drawing/2014/chartex" xmlns:mc="http://schemas.openxmlformats.org/markup-compatibility/2006" xmlns:o="urn:schemas-microsoft-com:office:office" xmlns:r="http://schemas.openxmlformats.org/officeDocument/2006/relationships" xmlns:m="http://schemas.openxmlformats.org/officeDocument/2006/math" xmlns:v="urn:schemas-microsoft-com:vml" xmlns:wp14="http://schemas.microsoft.com/office/word/2010/wordprocessingDrawing" xmlns:wp="http://schemas.openxmlformats.org/drawingml/2006/wordprocessingDrawing" xmlns:w10="urn:schemas-microsoft-com:office:word" xmlns:w="http://schemas.openxmlformats.org/wordprocessingml/2006/main" xmlns:w14="http://schemas.microsoft.com/office/word/2010/wordml" xmlns:w15="http://schemas.microsoft.com/office/word/2012/wordml" xmlns:w16se="http://schemas.microsoft.com/office/word/2015/wordml/symex" xmlns:wpg="http://schemas.microsoft.com/office/word/2010/wordprocessingGroup" xmlns:wpi="http://schemas.microsoft.com/office/word/2010/wordprocessingInk" xmlns:wne="http://schemas.microsoft.com/office/word/2006/wordml" xmlns:wps="http://schemas.microsoft.com/office/word/2010/wordprocessingShape" mc:Ignorable="w14 w15 w16se wp14">
+<w:endnotes xmlns:wpc="http://schemas.microsoft.com/office/word/2010/wordprocessingCanvas" xmlns:mc="http://schemas.openxmlformats.org/markup-compatibility/2006" xmlns:o="urn:schemas-microsoft-com:office:office" xmlns:r="http://schemas.openxmlformats.org/officeDocument/2006/relationships" xmlns:m="http://schemas.openxmlformats.org/officeDocument/2006/math" xmlns:v="urn:schemas-microsoft-com:vml" xmlns:wp14="http://schemas.microsoft.com/office/word/2010/wordprocessingDrawing" xmlns:wp="http://schemas.openxmlformats.org/drawingml/2006/wordprocessingDrawing" xmlns:w10="urn:schemas-microsoft-com:office:word" xmlns:w="http://schemas.openxmlformats.org/wordprocessingml/2006/main" xmlns:w14="http://schemas.microsoft.com/office/word/2010/wordml" xmlns:w15="http://schemas.microsoft.com/office/word/2012/wordml" xmlns:wpg="http://schemas.microsoft.com/office/word/2010/wordprocessingGroup" xmlns:wpi="http://schemas.microsoft.com/office/word/2010/wordprocessingInk" xmlns:wne="http://schemas.microsoft.com/office/word/2006/wordml" xmlns:wps="http://schemas.microsoft.com/office/word/2010/wordprocessingShape" mc:Ignorable="w14 w15 wp14">
   <w:endnote w:type="separator" w:id="-1">
     <w:p>
       <w:pPr>
@@ -2023,7 +1877,7 @@
 </file>
 
 <file path=word/footer1.xml><?xml version="1.0" encoding="utf-8"?>
-<w:ftr xmlns:wpc="http://schemas.microsoft.com/office/word/2010/wordprocessingCanvas" xmlns:cx="http://schemas.microsoft.com/office/drawing/2014/chartex" xmlns:mc="http://schemas.openxmlformats.org/markup-compatibility/2006" xmlns:o="urn:schemas-microsoft-com:office:office" xmlns:r="http://schemas.openxmlformats.org/officeDocument/2006/relationships" xmlns:m="http://schemas.openxmlformats.org/officeDocument/2006/math" xmlns:v="urn:schemas-microsoft-com:vml" xmlns:wp14="http://schemas.microsoft.com/office/word/2010/wordprocessingDrawing" xmlns:wp="http://schemas.openxmlformats.org/drawingml/2006/wordprocessingDrawing" xmlns:w10="urn:schemas-microsoft-com:office:word" xmlns:w="http://schemas.openxmlformats.org/wordprocessingml/2006/main" xmlns:w14="http://schemas.microsoft.com/office/word/2010/wordml" xmlns:w15="http://schemas.microsoft.com/office/word/2012/wordml" xmlns:w16se="http://schemas.microsoft.com/office/word/2015/wordml/symex" xmlns:wpg="http://schemas.microsoft.com/office/word/2010/wordprocessingGroup" xmlns:wpi="http://schemas.microsoft.com/office/word/2010/wordprocessingInk" xmlns:wne="http://schemas.microsoft.com/office/word/2006/wordml" xmlns:wps="http://schemas.microsoft.com/office/word/2010/wordprocessingShape" mc:Ignorable="w14 w15 w16se wp14">
+<w:ftr xmlns:wpc="http://schemas.microsoft.com/office/word/2010/wordprocessingCanvas" xmlns:mc="http://schemas.openxmlformats.org/markup-compatibility/2006" xmlns:o="urn:schemas-microsoft-com:office:office" xmlns:r="http://schemas.openxmlformats.org/officeDocument/2006/relationships" xmlns:m="http://schemas.openxmlformats.org/officeDocument/2006/math" xmlns:v="urn:schemas-microsoft-com:vml" xmlns:wp14="http://schemas.microsoft.com/office/word/2010/wordprocessingDrawing" xmlns:wp="http://schemas.openxmlformats.org/drawingml/2006/wordprocessingDrawing" xmlns:w10="urn:schemas-microsoft-com:office:word" xmlns:w="http://schemas.openxmlformats.org/wordprocessingml/2006/main" xmlns:w14="http://schemas.microsoft.com/office/word/2010/wordml" xmlns:w15="http://schemas.microsoft.com/office/word/2012/wordml" xmlns:wpg="http://schemas.microsoft.com/office/word/2010/wordprocessingGroup" xmlns:wpi="http://schemas.microsoft.com/office/word/2010/wordprocessingInk" xmlns:wne="http://schemas.microsoft.com/office/word/2006/wordml" xmlns:wps="http://schemas.microsoft.com/office/word/2010/wordprocessingShape" mc:Ignorable="w14 w15 wp14">
   <w:p>
     <w:pPr>
       <w:pStyle w:val="En-tte"/>
@@ -2084,7 +1938,7 @@
 </file>
 
 <file path=word/footnotes.xml><?xml version="1.0" encoding="utf-8"?>
-<w:footnotes xmlns:wpc="http://schemas.microsoft.com/office/word/2010/wordprocessingCanvas" xmlns:cx="http://schemas.microsoft.com/office/drawing/2014/chartex" xmlns:mc="http://schemas.openxmlformats.org/markup-compatibility/2006" xmlns:o="urn:schemas-microsoft-com:office:office" xmlns:r="http://schemas.openxmlformats.org/officeDocument/2006/relationships" xmlns:m="http://schemas.openxmlformats.org/officeDocument/2006/math" xmlns:v="urn:schemas-microsoft-com:vml" xmlns:wp14="http://schemas.microsoft.com/office/word/2010/wordprocessingDrawing" xmlns:wp="http://schemas.openxmlformats.org/drawingml/2006/wordprocessingDrawing" xmlns:w10="urn:schemas-microsoft-com:office:word" xmlns:w="http://schemas.openxmlformats.org/wordprocessingml/2006/main" xmlns:w14="http://schemas.microsoft.com/office/word/2010/wordml" xmlns:w15="http://schemas.microsoft.com/office/word/2012/wordml" xmlns:w16se="http://schemas.microsoft.com/office/word/2015/wordml/symex" xmlns:wpg="http://schemas.microsoft.com/office/word/2010/wordprocessingGroup" xmlns:wpi="http://schemas.microsoft.com/office/word/2010/wordprocessingInk" xmlns:wne="http://schemas.microsoft.com/office/word/2006/wordml" xmlns:wps="http://schemas.microsoft.com/office/word/2010/wordprocessingShape" mc:Ignorable="w14 w15 w16se wp14">
+<w:footnotes xmlns:wpc="http://schemas.microsoft.com/office/word/2010/wordprocessingCanvas" xmlns:mc="http://schemas.openxmlformats.org/markup-compatibility/2006" xmlns:o="urn:schemas-microsoft-com:office:office" xmlns:r="http://schemas.openxmlformats.org/officeDocument/2006/relationships" xmlns:m="http://schemas.openxmlformats.org/officeDocument/2006/math" xmlns:v="urn:schemas-microsoft-com:vml" xmlns:wp14="http://schemas.microsoft.com/office/word/2010/wordprocessingDrawing" xmlns:wp="http://schemas.openxmlformats.org/drawingml/2006/wordprocessingDrawing" xmlns:w10="urn:schemas-microsoft-com:office:word" xmlns:w="http://schemas.openxmlformats.org/wordprocessingml/2006/main" xmlns:w14="http://schemas.microsoft.com/office/word/2010/wordml" xmlns:w15="http://schemas.microsoft.com/office/word/2012/wordml" xmlns:wpg="http://schemas.microsoft.com/office/word/2010/wordprocessingGroup" xmlns:wpi="http://schemas.microsoft.com/office/word/2010/wordprocessingInk" xmlns:wne="http://schemas.microsoft.com/office/word/2006/wordml" xmlns:wps="http://schemas.microsoft.com/office/word/2010/wordprocessingShape" mc:Ignorable="w14 w15 wp14">
   <w:footnote w:type="separator" w:id="-1">
     <w:p>
       <w:pPr>
@@ -2109,7 +1963,7 @@
 </file>
 
 <file path=word/header1.xml><?xml version="1.0" encoding="utf-8"?>
-<w:hdr xmlns:wpc="http://schemas.microsoft.com/office/word/2010/wordprocessingCanvas" xmlns:cx="http://schemas.microsoft.com/office/drawing/2014/chartex" xmlns:mc="http://schemas.openxmlformats.org/markup-compatibility/2006" xmlns:o="urn:schemas-microsoft-com:office:office" xmlns:r="http://schemas.openxmlformats.org/officeDocument/2006/relationships" xmlns:m="http://schemas.openxmlformats.org/officeDocument/2006/math" xmlns:v="urn:schemas-microsoft-com:vml" xmlns:wp14="http://schemas.microsoft.com/office/word/2010/wordprocessingDrawing" xmlns:wp="http://schemas.openxmlformats.org/drawingml/2006/wordprocessingDrawing" xmlns:w10="urn:schemas-microsoft-com:office:word" xmlns:w="http://schemas.openxmlformats.org/wordprocessingml/2006/main" xmlns:w14="http://schemas.microsoft.com/office/word/2010/wordml" xmlns:w15="http://schemas.microsoft.com/office/word/2012/wordml" xmlns:w16se="http://schemas.microsoft.com/office/word/2015/wordml/symex" xmlns:wpg="http://schemas.microsoft.com/office/word/2010/wordprocessingGroup" xmlns:wpi="http://schemas.microsoft.com/office/word/2010/wordprocessingInk" xmlns:wne="http://schemas.microsoft.com/office/word/2006/wordml" xmlns:wps="http://schemas.microsoft.com/office/word/2010/wordprocessingShape" mc:Ignorable="w14 w15 w16se wp14">
+<w:hdr xmlns:wpc="http://schemas.microsoft.com/office/word/2010/wordprocessingCanvas" xmlns:mc="http://schemas.openxmlformats.org/markup-compatibility/2006" xmlns:o="urn:schemas-microsoft-com:office:office" xmlns:r="http://schemas.openxmlformats.org/officeDocument/2006/relationships" xmlns:m="http://schemas.openxmlformats.org/officeDocument/2006/math" xmlns:v="urn:schemas-microsoft-com:vml" xmlns:wp14="http://schemas.microsoft.com/office/word/2010/wordprocessingDrawing" xmlns:wp="http://schemas.openxmlformats.org/drawingml/2006/wordprocessingDrawing" xmlns:w10="urn:schemas-microsoft-com:office:word" xmlns:w="http://schemas.openxmlformats.org/wordprocessingml/2006/main" xmlns:w14="http://schemas.microsoft.com/office/word/2010/wordml" xmlns:w15="http://schemas.microsoft.com/office/word/2012/wordml" xmlns:wpg="http://schemas.microsoft.com/office/word/2010/wordprocessingGroup" xmlns:wpi="http://schemas.microsoft.com/office/word/2010/wordprocessingInk" xmlns:wne="http://schemas.microsoft.com/office/word/2006/wordml" xmlns:wps="http://schemas.microsoft.com/office/word/2010/wordprocessingShape" mc:Ignorable="w14 w15 wp14">
   <w:p>
     <w:pPr>
       <w:pStyle w:val="En-tte"/>
@@ -2123,8 +1977,8 @@
 </file>
 
 <file path=word/numbering.xml><?xml version="1.0" encoding="utf-8"?>
-<w:numbering xmlns:wpc="http://schemas.microsoft.com/office/word/2010/wordprocessingCanvas" xmlns:cx="http://schemas.microsoft.com/office/drawing/2014/chartex" xmlns:mc="http://schemas.openxmlformats.org/markup-compatibility/2006" xmlns:o="urn:schemas-microsoft-com:office:office" xmlns:r="http://schemas.openxmlformats.org/officeDocument/2006/relationships" xmlns:m="http://schemas.openxmlformats.org/officeDocument/2006/math" xmlns:v="urn:schemas-microsoft-com:vml" xmlns:wp14="http://schemas.microsoft.com/office/word/2010/wordprocessingDrawing" xmlns:wp="http://schemas.openxmlformats.org/drawingml/2006/wordprocessingDrawing" xmlns:w10="urn:schemas-microsoft-com:office:word" xmlns:w="http://schemas.openxmlformats.org/wordprocessingml/2006/main" xmlns:w14="http://schemas.microsoft.com/office/word/2010/wordml" xmlns:w15="http://schemas.microsoft.com/office/word/2012/wordml" xmlns:w16se="http://schemas.microsoft.com/office/word/2015/wordml/symex" xmlns:wpg="http://schemas.microsoft.com/office/word/2010/wordprocessingGroup" xmlns:wpi="http://schemas.microsoft.com/office/word/2010/wordprocessingInk" xmlns:wne="http://schemas.microsoft.com/office/word/2006/wordml" xmlns:wps="http://schemas.microsoft.com/office/word/2010/wordprocessingShape" mc:Ignorable="w14 w15 w16se wp14">
-  <w:abstractNum w:abstractNumId="0" w15:restartNumberingAfterBreak="0">
+<w:numbering xmlns:wpc="http://schemas.microsoft.com/office/word/2010/wordprocessingCanvas" xmlns:mc="http://schemas.openxmlformats.org/markup-compatibility/2006" xmlns:o="urn:schemas-microsoft-com:office:office" xmlns:r="http://schemas.openxmlformats.org/officeDocument/2006/relationships" xmlns:m="http://schemas.openxmlformats.org/officeDocument/2006/math" xmlns:v="urn:schemas-microsoft-com:vml" xmlns:wp14="http://schemas.microsoft.com/office/word/2010/wordprocessingDrawing" xmlns:wp="http://schemas.openxmlformats.org/drawingml/2006/wordprocessingDrawing" xmlns:w10="urn:schemas-microsoft-com:office:word" xmlns:w="http://schemas.openxmlformats.org/wordprocessingml/2006/main" xmlns:w14="http://schemas.microsoft.com/office/word/2010/wordml" xmlns:w15="http://schemas.microsoft.com/office/word/2012/wordml" xmlns:wpg="http://schemas.microsoft.com/office/word/2010/wordprocessingGroup" xmlns:wpi="http://schemas.microsoft.com/office/word/2010/wordprocessingInk" xmlns:wne="http://schemas.microsoft.com/office/word/2006/wordml" xmlns:wps="http://schemas.microsoft.com/office/word/2010/wordprocessingShape" mc:Ignorable="w14 w15 wp14">
+  <w:abstractNum w:abstractNumId="0">
     <w:nsid w:val="12806E3D"/>
     <w:multiLevelType w:val="hybridMultilevel"/>
     <w:tmpl w:val="58D0BA30"/>
@@ -2236,7 +2090,7 @@
       </w:rPr>
     </w:lvl>
   </w:abstractNum>
-  <w:abstractNum w:abstractNumId="1" w15:restartNumberingAfterBreak="0">
+  <w:abstractNum w:abstractNumId="1">
     <w:nsid w:val="3B2955C4"/>
     <w:multiLevelType w:val="hybridMultilevel"/>
     <w:tmpl w:val="014C265C"/>
@@ -2358,7 +2212,7 @@
 </file>
 
 <file path=word/styles.xml><?xml version="1.0" encoding="utf-8"?>
-<w:styles xmlns:mc="http://schemas.openxmlformats.org/markup-compatibility/2006" xmlns:r="http://schemas.openxmlformats.org/officeDocument/2006/relationships" xmlns:w="http://schemas.openxmlformats.org/wordprocessingml/2006/main" xmlns:w14="http://schemas.microsoft.com/office/word/2010/wordml" xmlns:w15="http://schemas.microsoft.com/office/word/2012/wordml" xmlns:w16se="http://schemas.microsoft.com/office/word/2015/wordml/symex" mc:Ignorable="w14 w15 w16se">
+<w:styles xmlns:mc="http://schemas.openxmlformats.org/markup-compatibility/2006" xmlns:r="http://schemas.openxmlformats.org/officeDocument/2006/relationships" xmlns:w="http://schemas.openxmlformats.org/wordprocessingml/2006/main" xmlns:w14="http://schemas.microsoft.com/office/word/2010/wordml" xmlns:w15="http://schemas.microsoft.com/office/word/2012/wordml" mc:Ignorable="w14 w15">
   <w:docDefaults>
     <w:rPrDefault>
       <w:rPr>

</xml_diff>